<commit_message>
Se agrego una funcion para iterar en todas las imagenes de una carpeta e imprimir el texto de cada imagen
</commit_message>
<xml_diff>
--- a/recetas.docx
+++ b/recetas.docx
@@ -28,10 +28,18 @@
         <w:p>
           <w:pPr>
             <w:pStyle w:val="TOCHeading"/>
+            <w:rPr>
+              <w:lang w:val="es-419"/>
+            </w:rPr>
           </w:pPr>
+          <w:proofErr w:type="spellStart"/>
           <w:r>
+            <w:rPr>
+              <w:lang w:val="es-419"/>
+            </w:rPr>
             <w:t>Contents</w:t>
           </w:r>
+          <w:proofErr w:type="spellEnd"/>
         </w:p>
         <w:p>
           <w:pPr>
@@ -55,13 +63,13 @@
           <w:r>
             <w:fldChar w:fldCharType="separate"/>
           </w:r>
-          <w:hyperlink w:anchor="_Toc74732269" w:history="1">
+          <w:hyperlink w:anchor="_Toc75303616" w:history="1">
             <w:r>
               <w:rPr>
                 <w:rStyle w:val="Hyperlink"/>
                 <w:noProof/>
               </w:rPr>
-              <w:t>Enchiladas de lentejas</w:t>
+              <w:t>Atún estilo oriental</w:t>
             </w:r>
             <w:r>
               <w:rPr>
@@ -82,7 +90,7 @@
                 <w:noProof/>
                 <w:webHidden/>
               </w:rPr>
-              <w:instrText xml:space="preserve"> PAGEREF _Toc74732269 \h </w:instrText>
+              <w:instrText xml:space="preserve"> PAGEREF _Toc75303616 \h </w:instrText>
             </w:r>
             <w:r>
               <w:rPr>
@@ -126,13 +134,13 @@
               <w:lang w:eastAsia="es-419"/>
             </w:rPr>
           </w:pPr>
-          <w:hyperlink w:anchor="_Toc74732270" w:history="1">
+          <w:hyperlink w:anchor="_Toc75303617" w:history="1">
             <w:r>
               <w:rPr>
                 <w:rStyle w:val="Hyperlink"/>
                 <w:noProof/>
               </w:rPr>
-              <w:t>Atún estilo oriental</w:t>
+              <w:t>Avena con manzana y crema de cacahuate</w:t>
             </w:r>
             <w:r>
               <w:rPr>
@@ -153,7 +161,7 @@
                 <w:noProof/>
                 <w:webHidden/>
               </w:rPr>
-              <w:instrText xml:space="preserve"> PAGEREF _Toc74732270 \h </w:instrText>
+              <w:instrText xml:space="preserve"> PAGEREF _Toc75303617 \h </w:instrText>
             </w:r>
             <w:r>
               <w:rPr>
@@ -197,13 +205,13 @@
               <w:lang w:eastAsia="es-419"/>
             </w:rPr>
           </w:pPr>
-          <w:hyperlink w:anchor="_Toc74732271" w:history="1">
+          <w:hyperlink w:anchor="_Toc75303618" w:history="1">
             <w:r>
               <w:rPr>
                 <w:rStyle w:val="Hyperlink"/>
                 <w:noProof/>
               </w:rPr>
-              <w:t>Avena con manzana y crema de cacahuate</w:t>
+              <w:t>Banana-split french toast</w:t>
             </w:r>
             <w:r>
               <w:rPr>
@@ -224,7 +232,7 @@
                 <w:noProof/>
                 <w:webHidden/>
               </w:rPr>
-              <w:instrText xml:space="preserve"> PAGEREF _Toc74732271 \h </w:instrText>
+              <w:instrText xml:space="preserve"> PAGEREF _Toc75303618 \h </w:instrText>
             </w:r>
             <w:r>
               <w:rPr>
@@ -268,13 +276,13 @@
               <w:lang w:eastAsia="es-419"/>
             </w:rPr>
           </w:pPr>
-          <w:hyperlink w:anchor="_Toc74732272" w:history="1">
+          <w:hyperlink w:anchor="_Toc75303619" w:history="1">
             <w:r>
               <w:rPr>
                 <w:rStyle w:val="Hyperlink"/>
                 <w:noProof/>
               </w:rPr>
-              <w:t>Quesadillas de espinaca y queso panela/Cottage</w:t>
+              <w:t>Enchiladas de lentejas</w:t>
             </w:r>
             <w:r>
               <w:rPr>
@@ -295,7 +303,7 @@
                 <w:noProof/>
                 <w:webHidden/>
               </w:rPr>
-              <w:instrText xml:space="preserve"> PAGEREF _Toc74732272 \h </w:instrText>
+              <w:instrText xml:space="preserve"> PAGEREF _Toc75303619 \h </w:instrText>
             </w:r>
             <w:r>
               <w:rPr>
@@ -339,13 +347,13 @@
               <w:lang w:eastAsia="es-419"/>
             </w:rPr>
           </w:pPr>
-          <w:hyperlink w:anchor="_Toc74732273" w:history="1">
+          <w:hyperlink w:anchor="_Toc75303620" w:history="1">
             <w:r>
               <w:rPr>
                 <w:rStyle w:val="Hyperlink"/>
                 <w:noProof/>
               </w:rPr>
-              <w:t>Sándwich con pollo y espinacas</w:t>
+              <w:t>Huevo con ejotes</w:t>
             </w:r>
             <w:r>
               <w:rPr>
@@ -366,7 +374,7 @@
                 <w:noProof/>
                 <w:webHidden/>
               </w:rPr>
-              <w:instrText xml:space="preserve"> PAGEREF _Toc74732273 \h </w:instrText>
+              <w:instrText xml:space="preserve"> PAGEREF _Toc75303620 \h </w:instrText>
             </w:r>
             <w:r>
               <w:rPr>
@@ -386,7 +394,7 @@
                 <w:noProof/>
                 <w:webHidden/>
               </w:rPr>
-              <w:t>9</w:t>
+              <w:t>10</w:t>
             </w:r>
             <w:r>
               <w:rPr>
@@ -410,13 +418,13 @@
               <w:lang w:eastAsia="es-419"/>
             </w:rPr>
           </w:pPr>
-          <w:hyperlink w:anchor="_Toc74732274" w:history="1">
+          <w:hyperlink w:anchor="_Toc75303621" w:history="1">
             <w:r>
               <w:rPr>
                 <w:rStyle w:val="Hyperlink"/>
                 <w:noProof/>
               </w:rPr>
-              <w:t>Plantilla de receta</w:t>
+              <w:t>Licuado de verano</w:t>
             </w:r>
             <w:r>
               <w:rPr>
@@ -437,7 +445,7 @@
                 <w:noProof/>
                 <w:webHidden/>
               </w:rPr>
-              <w:instrText xml:space="preserve"> PAGEREF _Toc74732274 \h </w:instrText>
+              <w:instrText xml:space="preserve"> PAGEREF _Toc75303621 \h </w:instrText>
             </w:r>
             <w:r>
               <w:rPr>
@@ -457,7 +465,7 @@
                 <w:noProof/>
                 <w:webHidden/>
               </w:rPr>
-              <w:t>11</w:t>
+              <w:t>12</w:t>
             </w:r>
             <w:r>
               <w:rPr>
@@ -481,13 +489,13 @@
               <w:lang w:eastAsia="es-419"/>
             </w:rPr>
           </w:pPr>
-          <w:hyperlink w:anchor="_Toc74732275" w:history="1">
+          <w:hyperlink w:anchor="_Toc75303622" w:history="1">
             <w:r>
               <w:rPr>
                 <w:rStyle w:val="Hyperlink"/>
                 <w:noProof/>
               </w:rPr>
-              <w:t>Plantilla de receta</w:t>
+              <w:t>Quesadillas de espinaca y queso panela/Cottage</w:t>
             </w:r>
             <w:r>
               <w:rPr>
@@ -508,7 +516,7 @@
                 <w:noProof/>
                 <w:webHidden/>
               </w:rPr>
-              <w:instrText xml:space="preserve"> PAGEREF _Toc74732275 \h </w:instrText>
+              <w:instrText xml:space="preserve"> PAGEREF _Toc75303622 \h </w:instrText>
             </w:r>
             <w:r>
               <w:rPr>
@@ -528,7 +536,149 @@
                 <w:noProof/>
                 <w:webHidden/>
               </w:rPr>
-              <w:t>12</w:t>
+              <w:t>13</w:t>
+            </w:r>
+            <w:r>
+              <w:rPr>
+                <w:noProof/>
+                <w:webHidden/>
+              </w:rPr>
+              <w:fldChar w:fldCharType="end"/>
+            </w:r>
+          </w:hyperlink>
+        </w:p>
+        <w:p>
+          <w:pPr>
+            <w:pStyle w:val="TOC1"/>
+            <w:tabs>
+              <w:tab w:val="right" w:leader="dot" w:pos="9350"/>
+            </w:tabs>
+            <w:rPr>
+              <w:rFonts w:asciiTheme="minorHAnsi" w:eastAsiaTheme="minorEastAsia" w:hAnsiTheme="minorHAnsi"/>
+              <w:noProof/>
+              <w:sz w:val="22"/>
+              <w:lang w:eastAsia="es-419"/>
+            </w:rPr>
+          </w:pPr>
+          <w:hyperlink w:anchor="_Toc75303623" w:history="1">
+            <w:r>
+              <w:rPr>
+                <w:rStyle w:val="Hyperlink"/>
+                <w:noProof/>
+              </w:rPr>
+              <w:t>Sándwich con pollo y espinacas</w:t>
+            </w:r>
+            <w:r>
+              <w:rPr>
+                <w:noProof/>
+                <w:webHidden/>
+              </w:rPr>
+              <w:tab/>
+            </w:r>
+            <w:r>
+              <w:rPr>
+                <w:noProof/>
+                <w:webHidden/>
+              </w:rPr>
+              <w:fldChar w:fldCharType="begin"/>
+            </w:r>
+            <w:r>
+              <w:rPr>
+                <w:noProof/>
+                <w:webHidden/>
+              </w:rPr>
+              <w:instrText xml:space="preserve"> PAGEREF _Toc75303623 \h </w:instrText>
+            </w:r>
+            <w:r>
+              <w:rPr>
+                <w:noProof/>
+                <w:webHidden/>
+              </w:rPr>
+            </w:r>
+            <w:r>
+              <w:rPr>
+                <w:noProof/>
+                <w:webHidden/>
+              </w:rPr>
+              <w:fldChar w:fldCharType="separate"/>
+            </w:r>
+            <w:r>
+              <w:rPr>
+                <w:noProof/>
+                <w:webHidden/>
+              </w:rPr>
+              <w:t>14</w:t>
+            </w:r>
+            <w:r>
+              <w:rPr>
+                <w:noProof/>
+                <w:webHidden/>
+              </w:rPr>
+              <w:fldChar w:fldCharType="end"/>
+            </w:r>
+          </w:hyperlink>
+        </w:p>
+        <w:p>
+          <w:pPr>
+            <w:pStyle w:val="TOC1"/>
+            <w:tabs>
+              <w:tab w:val="right" w:leader="dot" w:pos="9350"/>
+            </w:tabs>
+            <w:rPr>
+              <w:rFonts w:asciiTheme="minorHAnsi" w:eastAsiaTheme="minorEastAsia" w:hAnsiTheme="minorHAnsi"/>
+              <w:noProof/>
+              <w:sz w:val="22"/>
+              <w:lang w:eastAsia="es-419"/>
+            </w:rPr>
+          </w:pPr>
+          <w:hyperlink w:anchor="_Toc75303624" w:history="1">
+            <w:r>
+              <w:rPr>
+                <w:rStyle w:val="Hyperlink"/>
+                <w:noProof/>
+              </w:rPr>
+              <w:t>Título de receta</w:t>
+            </w:r>
+            <w:r>
+              <w:rPr>
+                <w:noProof/>
+                <w:webHidden/>
+              </w:rPr>
+              <w:tab/>
+            </w:r>
+            <w:r>
+              <w:rPr>
+                <w:noProof/>
+                <w:webHidden/>
+              </w:rPr>
+              <w:fldChar w:fldCharType="begin"/>
+            </w:r>
+            <w:r>
+              <w:rPr>
+                <w:noProof/>
+                <w:webHidden/>
+              </w:rPr>
+              <w:instrText xml:space="preserve"> PAGEREF _Toc75303624 \h </w:instrText>
+            </w:r>
+            <w:r>
+              <w:rPr>
+                <w:noProof/>
+                <w:webHidden/>
+              </w:rPr>
+            </w:r>
+            <w:r>
+              <w:rPr>
+                <w:noProof/>
+                <w:webHidden/>
+              </w:rPr>
+              <w:fldChar w:fldCharType="separate"/>
+            </w:r>
+            <w:r>
+              <w:rPr>
+                <w:noProof/>
+                <w:webHidden/>
+              </w:rPr>
+              <w:t>16</w:t>
             </w:r>
             <w:r>
               <w:rPr>
@@ -554,13 +704,1038 @@
     <w:p>
       <w:pPr>
         <w:pStyle w:val="Heading1"/>
-      </w:pPr>
-      <w:bookmarkStart w:id="0" w:name="_Toc74732269"/>
+        <w:jc w:val="both"/>
+      </w:pPr>
+      <w:bookmarkStart w:id="0" w:name="_Toc75303616"/>
+      <w:r>
+        <w:lastRenderedPageBreak/>
+        <w:t>Atún estilo oriental</w:t>
+      </w:r>
+      <w:bookmarkEnd w:id="0"/>
+    </w:p>
+    <w:p>
+      <w:pPr>
+        <w:jc w:val="both"/>
+      </w:pPr>
+      <w:r>
+        <w:rPr>
+          <w:noProof/>
+        </w:rPr>
+        <w:drawing>
+          <wp:inline distT="0" distB="0" distL="0" distR="0" wp14:anchorId="60D3D57A" wp14:editId="39B182EF">
+            <wp:extent cx="5572120" cy="5172075"/>
+            <wp:effectExtent l="0" t="0" r="0" b="0"/>
+            <wp:docPr id="3" name="Picture 3"/>
+            <wp:cNvGraphicFramePr>
+              <a:graphicFrameLocks xmlns:a="http://schemas.openxmlformats.org/drawingml/2006/main" noChangeAspect="1"/>
+            </wp:cNvGraphicFramePr>
+            <a:graphic xmlns:a="http://schemas.openxmlformats.org/drawingml/2006/main">
+              <a:graphicData uri="http://schemas.openxmlformats.org/drawingml/2006/picture">
+                <pic:pic xmlns:pic="http://schemas.openxmlformats.org/drawingml/2006/picture">
+                  <pic:nvPicPr>
+                    <pic:cNvPr id="1" name=""/>
+                    <pic:cNvPicPr/>
+                  </pic:nvPicPr>
+                  <pic:blipFill rotWithShape="1">
+                    <a:blip r:embed="rId6"/>
+                    <a:srcRect l="847" t="731"/>
+                    <a:stretch/>
+                  </pic:blipFill>
+                  <pic:spPr bwMode="auto">
+                    <a:xfrm>
+                      <a:off x="0" y="0"/>
+                      <a:ext cx="5572902" cy="5172801"/>
+                    </a:xfrm>
+                    <a:prstGeom prst="rect">
+                      <a:avLst/>
+                    </a:prstGeom>
+                    <a:ln>
+                      <a:noFill/>
+                    </a:ln>
+                    <a:extLst>
+                      <a:ext uri="{53640926-AAD7-44D8-BBD7-CCE9431645EC}">
+                        <a14:shadowObscured xmlns:a14="http://schemas.microsoft.com/office/drawing/2010/main"/>
+                      </a:ext>
+                    </a:extLst>
+                  </pic:spPr>
+                </pic:pic>
+              </a:graphicData>
+            </a:graphic>
+          </wp:inline>
+        </w:drawing>
+      </w:r>
+    </w:p>
+    <w:p>
+      <w:pPr>
+        <w:jc w:val="both"/>
+      </w:pPr>
+      <w:r>
+        <w:rPr>
+          <w:b/>
+          <w:bCs/>
+        </w:rPr>
+        <w:t>Dificultad:</w:t>
+      </w:r>
+      <w:r>
+        <w:t xml:space="preserve"> medio</w:t>
+      </w:r>
+    </w:p>
+    <w:p>
+      <w:pPr>
+        <w:jc w:val="both"/>
+      </w:pPr>
+      <w:r>
+        <w:rPr>
+          <w:b/>
+          <w:bCs/>
+        </w:rPr>
+        <w:t>Tiempo de preparación:</w:t>
+      </w:r>
+      <w:r>
+        <w:t xml:space="preserve"> 30 min</w:t>
+      </w:r>
+      <w:r>
+        <w:t>utos</w:t>
+      </w:r>
+    </w:p>
+    <w:p>
+      <w:pPr>
+        <w:jc w:val="both"/>
+      </w:pPr>
+      <w:r>
+        <w:rPr>
+          <w:b/>
+          <w:bCs/>
+        </w:rPr>
+        <w:t>Comensales:</w:t>
+      </w:r>
+      <w:r>
+        <w:t xml:space="preserve"> 1 persona</w:t>
+      </w:r>
+    </w:p>
+    <w:p>
+      <w:pPr>
+        <w:jc w:val="both"/>
+      </w:pPr>
+      <w:r>
+        <w:rPr>
+          <w:b/>
+          <w:bCs/>
+        </w:rPr>
+        <w:t>Porción:</w:t>
+      </w:r>
+      <w:r>
+        <w:t xml:space="preserve"> Completa</w:t>
+      </w:r>
+    </w:p>
+    <w:p>
+      <w:pPr>
+        <w:jc w:val="both"/>
+      </w:pPr>
+      <w:r>
+        <w:rPr>
+          <w:b/>
+          <w:bCs/>
+        </w:rPr>
+        <w:t>Tiempo</w:t>
+      </w:r>
+      <w:r>
+        <w:rPr>
+          <w:b/>
+          <w:bCs/>
+        </w:rPr>
+        <w:t xml:space="preserve"> de comida</w:t>
+      </w:r>
+      <w:r>
+        <w:rPr>
+          <w:b/>
+          <w:bCs/>
+        </w:rPr>
+        <w:t xml:space="preserve">: </w:t>
+      </w:r>
+      <w:r>
+        <w:t>Cena</w:t>
+      </w:r>
+    </w:p>
+    <w:p>
+      <w:pPr>
+        <w:pStyle w:val="Heading2"/>
+        <w:jc w:val="both"/>
+      </w:pPr>
+      <w:r>
+        <w:t>Ingredientes</w:t>
+      </w:r>
+    </w:p>
+    <w:p>
+      <w:pPr>
+        <w:pStyle w:val="ListParagraph"/>
+        <w:numPr>
+          <w:ilvl w:val="0"/>
+          <w:numId w:val="7"/>
+        </w:numPr>
+        <w:jc w:val="both"/>
+      </w:pPr>
+      <w:r>
+        <w:t>90-120 g de atún fresco</w:t>
+      </w:r>
+    </w:p>
+    <w:p>
+      <w:pPr>
+        <w:pStyle w:val="ListParagraph"/>
+        <w:numPr>
+          <w:ilvl w:val="0"/>
+          <w:numId w:val="7"/>
+        </w:numPr>
+        <w:jc w:val="both"/>
+      </w:pPr>
+      <w:r>
+        <w:t xml:space="preserve">½ </w:t>
+      </w:r>
+      <w:r>
+        <w:t>pieza</w:t>
+      </w:r>
+      <w:r>
+        <w:t xml:space="preserve"> de pimiento verde y 1/2</w:t>
+      </w:r>
+      <w:r>
+        <w:t>pieza</w:t>
+      </w:r>
+      <w:r>
+        <w:t xml:space="preserve"> de pimiento rojo</w:t>
+      </w:r>
+    </w:p>
+    <w:p>
+      <w:pPr>
+        <w:pStyle w:val="ListParagraph"/>
+        <w:numPr>
+          <w:ilvl w:val="0"/>
+          <w:numId w:val="7"/>
+        </w:numPr>
+        <w:jc w:val="both"/>
+      </w:pPr>
+      <w:r>
+        <w:t xml:space="preserve">¼ </w:t>
+      </w:r>
+      <w:r>
+        <w:t>pieza</w:t>
+      </w:r>
+      <w:r>
+        <w:t xml:space="preserve"> de cebolla</w:t>
+      </w:r>
+    </w:p>
+    <w:p>
+      <w:pPr>
+        <w:pStyle w:val="ListParagraph"/>
+        <w:numPr>
+          <w:ilvl w:val="0"/>
+          <w:numId w:val="7"/>
+        </w:numPr>
+        <w:jc w:val="both"/>
+      </w:pPr>
+      <w:r>
+        <w:t xml:space="preserve">½ </w:t>
+      </w:r>
+      <w:r>
+        <w:t>pieza</w:t>
+      </w:r>
+      <w:r>
+        <w:t xml:space="preserve"> de diente de ajo</w:t>
+      </w:r>
+    </w:p>
+    <w:p>
+      <w:pPr>
+        <w:pStyle w:val="ListParagraph"/>
+        <w:numPr>
+          <w:ilvl w:val="0"/>
+          <w:numId w:val="7"/>
+        </w:numPr>
+        <w:jc w:val="both"/>
+      </w:pPr>
+      <w:r>
+        <w:t xml:space="preserve">1 </w:t>
+      </w:r>
+      <w:r>
+        <w:t>cucharada</w:t>
+      </w:r>
+      <w:r>
+        <w:t xml:space="preserve"> de salsa de soja</w:t>
+      </w:r>
+    </w:p>
+    <w:p>
+      <w:pPr>
+        <w:pStyle w:val="ListParagraph"/>
+        <w:numPr>
+          <w:ilvl w:val="0"/>
+          <w:numId w:val="7"/>
+        </w:numPr>
+        <w:jc w:val="both"/>
+      </w:pPr>
+      <w:r>
+        <w:lastRenderedPageBreak/>
+        <w:t xml:space="preserve">1 </w:t>
+      </w:r>
+      <w:r>
+        <w:t>cucharada</w:t>
+      </w:r>
+      <w:r>
+        <w:t xml:space="preserve"> de vinagre</w:t>
+      </w:r>
+    </w:p>
+    <w:p>
+      <w:pPr>
+        <w:pStyle w:val="ListParagraph"/>
+        <w:numPr>
+          <w:ilvl w:val="0"/>
+          <w:numId w:val="7"/>
+        </w:numPr>
+        <w:jc w:val="both"/>
+      </w:pPr>
+      <w:r>
+        <w:t xml:space="preserve">1 </w:t>
+      </w:r>
+      <w:r>
+        <w:t>cucharadita</w:t>
+      </w:r>
+      <w:r>
+        <w:t xml:space="preserve"> de miel</w:t>
+      </w:r>
+    </w:p>
+    <w:p>
+      <w:pPr>
+        <w:pStyle w:val="ListParagraph"/>
+        <w:numPr>
+          <w:ilvl w:val="0"/>
+          <w:numId w:val="7"/>
+        </w:numPr>
+        <w:jc w:val="both"/>
+      </w:pPr>
+      <w:r>
+        <w:t>Pizca de sal</w:t>
+      </w:r>
+    </w:p>
+    <w:p>
+      <w:pPr>
+        <w:pStyle w:val="ListParagraph"/>
+        <w:numPr>
+          <w:ilvl w:val="0"/>
+          <w:numId w:val="7"/>
+        </w:numPr>
+        <w:jc w:val="both"/>
+      </w:pPr>
+      <w:r>
+        <w:t xml:space="preserve">1 </w:t>
+      </w:r>
+      <w:r>
+        <w:t>cucharada</w:t>
+      </w:r>
+      <w:r>
+        <w:t xml:space="preserve"> de aceite de oliva</w:t>
+      </w:r>
+    </w:p>
+    <w:p>
+      <w:pPr>
+        <w:pStyle w:val="ListParagraph"/>
+        <w:numPr>
+          <w:ilvl w:val="0"/>
+          <w:numId w:val="7"/>
+        </w:numPr>
+        <w:jc w:val="both"/>
+      </w:pPr>
+      <w:r>
+        <w:t xml:space="preserve">½ </w:t>
+      </w:r>
+      <w:r>
+        <w:t>taza</w:t>
+      </w:r>
+      <w:r>
+        <w:t xml:space="preserve"> de arroz cocido</w:t>
+      </w:r>
+    </w:p>
+    <w:p>
+      <w:pPr>
+        <w:pStyle w:val="Heading2"/>
+      </w:pPr>
+      <w:r>
+        <w:t>Instrucciones</w:t>
+      </w:r>
+    </w:p>
+    <w:p>
+      <w:pPr>
+        <w:jc w:val="both"/>
+      </w:pPr>
+      <w:r>
+        <w:t>Mientras se hace el arroz aprovecha para ir cocinando el resto del plato. En un plato hondo o recipiente amplio mezcla la salsa de soja, el vinagre y la miel, y coloca los filetes de atún. Deja marinar durante al menos 15 minutos.</w:t>
+      </w:r>
+    </w:p>
+    <w:p>
+      <w:pPr>
+        <w:jc w:val="both"/>
+      </w:pPr>
+      <w:r>
+        <w:t>En una tabla corta finamente los pimientos y la cebolla.</w:t>
+      </w:r>
+    </w:p>
+    <w:p>
+      <w:pPr>
+        <w:jc w:val="both"/>
+      </w:pPr>
+      <w:r>
+        <w:t>Echa un poquito de aceite de oliva en una sartén y saltea las verduras durante 5 minutos aproximadamente. Retíralas y colócalas sobre un plato.</w:t>
+      </w:r>
+    </w:p>
+    <w:p>
+      <w:pPr>
+        <w:jc w:val="both"/>
+      </w:pPr>
+      <w:r>
+        <w:t>En esa misma sartén cocina a la plancha los filetes de atún por cada lado. Si te gusta el atún crudo por dentro apenas necesitarás 40 segundos por cada lado, si te gusta más hecho déjalo algún minuto más.</w:t>
+      </w:r>
+    </w:p>
+    <w:p>
+      <w:pPr>
+        <w:jc w:val="both"/>
+      </w:pPr>
+      <w:r>
+        <w:t>Coloca los filetes de atún sobre las verduras salteadas. Vierte la salsa que te ha sobrado del macerado a la sartén. Deja que se cocine un poco y cuando empiece a reducir, a espesar, apaga el fuego y vierte la salsa sobre los filetes de atún.</w:t>
+      </w:r>
+    </w:p>
+    <w:p>
+      <w:r>
+        <w:br w:type="page"/>
+      </w:r>
+    </w:p>
+    <w:p>
+      <w:pPr>
+        <w:pStyle w:val="Heading1"/>
+      </w:pPr>
+      <w:bookmarkStart w:id="1" w:name="_Toc75303617"/>
+      <w:r>
+        <w:lastRenderedPageBreak/>
+        <w:t>Avena con manzana y crema de cacahuate</w:t>
+      </w:r>
+      <w:bookmarkEnd w:id="1"/>
+    </w:p>
+    <w:p>
+      <w:r>
+        <w:rPr>
+          <w:noProof/>
+        </w:rPr>
+        <w:drawing>
+          <wp:inline distT="0" distB="0" distL="0" distR="0" wp14:anchorId="359AC2CC" wp14:editId="5CF08120">
+            <wp:extent cx="5943600" cy="4295775"/>
+            <wp:effectExtent l="0" t="0" r="0" b="9525"/>
+            <wp:docPr id="6" name="Picture 6"/>
+            <wp:cNvGraphicFramePr>
+              <a:graphicFrameLocks xmlns:a="http://schemas.openxmlformats.org/drawingml/2006/main" noChangeAspect="1"/>
+            </wp:cNvGraphicFramePr>
+            <a:graphic xmlns:a="http://schemas.openxmlformats.org/drawingml/2006/main">
+              <a:graphicData uri="http://schemas.openxmlformats.org/drawingml/2006/picture">
+                <pic:pic xmlns:pic="http://schemas.openxmlformats.org/drawingml/2006/picture">
+                  <pic:nvPicPr>
+                    <pic:cNvPr id="0" name="Picture 1"/>
+                    <pic:cNvPicPr>
+                      <a:picLocks noChangeAspect="1" noChangeArrowheads="1"/>
+                    </pic:cNvPicPr>
+                  </pic:nvPicPr>
+                  <pic:blipFill>
+                    <a:blip r:embed="rId7">
+                      <a:extLst>
+                        <a:ext uri="{28A0092B-C50C-407E-A947-70E740481C1C}">
+                          <a14:useLocalDpi xmlns:a14="http://schemas.microsoft.com/office/drawing/2010/main" val="0"/>
+                        </a:ext>
+                      </a:extLst>
+                    </a:blip>
+                    <a:srcRect/>
+                    <a:stretch>
+                      <a:fillRect/>
+                    </a:stretch>
+                  </pic:blipFill>
+                  <pic:spPr bwMode="auto">
+                    <a:xfrm>
+                      <a:off x="0" y="0"/>
+                      <a:ext cx="5943600" cy="4295775"/>
+                    </a:xfrm>
+                    <a:prstGeom prst="rect">
+                      <a:avLst/>
+                    </a:prstGeom>
+                    <a:noFill/>
+                    <a:ln>
+                      <a:noFill/>
+                    </a:ln>
+                  </pic:spPr>
+                </pic:pic>
+              </a:graphicData>
+            </a:graphic>
+          </wp:inline>
+        </w:drawing>
+      </w:r>
+    </w:p>
+    <w:p>
+      <w:r>
+        <w:rPr>
+          <w:b/>
+          <w:bCs/>
+        </w:rPr>
+        <w:t>Dificultad:</w:t>
+      </w:r>
+      <w:r>
+        <w:t xml:space="preserve"> fácil</w:t>
+      </w:r>
+    </w:p>
+    <w:p>
+      <w:pPr>
+        <w:jc w:val="both"/>
+      </w:pPr>
+      <w:r>
+        <w:rPr>
+          <w:b/>
+          <w:bCs/>
+        </w:rPr>
+        <w:t>Tiempo de preparación:</w:t>
+      </w:r>
+      <w:r>
+        <w:t xml:space="preserve"> 15 min</w:t>
+      </w:r>
+      <w:r>
+        <w:t>utos</w:t>
+      </w:r>
+    </w:p>
+    <w:p>
+      <w:pPr>
+        <w:jc w:val="both"/>
+      </w:pPr>
+      <w:r>
+        <w:rPr>
+          <w:b/>
+          <w:bCs/>
+        </w:rPr>
+        <w:t>Comensales:</w:t>
+      </w:r>
+      <w:r>
+        <w:t xml:space="preserve"> 1 personas</w:t>
+      </w:r>
+    </w:p>
+    <w:p>
+      <w:pPr>
+        <w:jc w:val="both"/>
+      </w:pPr>
+      <w:r>
+        <w:rPr>
+          <w:b/>
+          <w:bCs/>
+        </w:rPr>
+        <w:t>Porción:</w:t>
+      </w:r>
+      <w:r>
+        <w:t xml:space="preserve"> completa</w:t>
+      </w:r>
+    </w:p>
+    <w:p>
+      <w:pPr>
+        <w:jc w:val="both"/>
+      </w:pPr>
+      <w:r>
+        <w:rPr>
+          <w:b/>
+          <w:bCs/>
+        </w:rPr>
+        <w:t xml:space="preserve">Tiempo: </w:t>
+      </w:r>
+      <w:r>
+        <w:t>Desayuno</w:t>
+      </w:r>
+    </w:p>
+    <w:p>
+      <w:pPr>
+        <w:pStyle w:val="Heading2"/>
+        <w:jc w:val="both"/>
+      </w:pPr>
+      <w:r>
+        <w:t>Ingredientes</w:t>
+      </w:r>
+    </w:p>
+    <w:p>
+      <w:pPr>
+        <w:pStyle w:val="ListParagraph"/>
+        <w:numPr>
+          <w:ilvl w:val="0"/>
+          <w:numId w:val="8"/>
+        </w:numPr>
+      </w:pPr>
+      <w:r>
+        <w:t xml:space="preserve">¾ </w:t>
+      </w:r>
+      <w:r>
+        <w:t>taza</w:t>
+      </w:r>
+      <w:r>
+        <w:t xml:space="preserve"> de agua</w:t>
+      </w:r>
+    </w:p>
+    <w:p>
+      <w:pPr>
+        <w:pStyle w:val="ListParagraph"/>
+        <w:numPr>
+          <w:ilvl w:val="0"/>
+          <w:numId w:val="8"/>
+        </w:numPr>
+      </w:pPr>
+      <w:r>
+        <w:t xml:space="preserve">½ </w:t>
+      </w:r>
+      <w:r>
+        <w:t>pieza</w:t>
+      </w:r>
+      <w:r>
+        <w:t xml:space="preserve"> de manzana</w:t>
+      </w:r>
+    </w:p>
+    <w:p>
+      <w:pPr>
+        <w:pStyle w:val="ListParagraph"/>
+        <w:numPr>
+          <w:ilvl w:val="0"/>
+          <w:numId w:val="8"/>
+        </w:numPr>
+      </w:pPr>
+      <w:r>
+        <w:t xml:space="preserve">1 </w:t>
+      </w:r>
+      <w:r>
+        <w:t>cucharadita</w:t>
+      </w:r>
+      <w:r>
+        <w:t xml:space="preserve"> de cacahuates picados</w:t>
+      </w:r>
+    </w:p>
+    <w:p>
+      <w:pPr>
+        <w:pStyle w:val="ListParagraph"/>
+        <w:numPr>
+          <w:ilvl w:val="0"/>
+          <w:numId w:val="8"/>
+        </w:numPr>
+      </w:pPr>
+      <w:r>
+        <w:t xml:space="preserve">1 </w:t>
+      </w:r>
+      <w:r>
+        <w:t>cucharadita</w:t>
+      </w:r>
+      <w:r>
+        <w:t xml:space="preserve"> de miel</w:t>
+      </w:r>
+    </w:p>
+    <w:p>
+      <w:pPr>
+        <w:pStyle w:val="ListParagraph"/>
+        <w:numPr>
+          <w:ilvl w:val="0"/>
+          <w:numId w:val="8"/>
+        </w:numPr>
+      </w:pPr>
+      <w:r>
+        <w:t xml:space="preserve">¾ </w:t>
+      </w:r>
+      <w:r>
+        <w:t>taza</w:t>
+      </w:r>
+      <w:r>
+        <w:t xml:space="preserve"> de avena</w:t>
+      </w:r>
+    </w:p>
+    <w:p>
+      <w:pPr>
+        <w:pStyle w:val="ListParagraph"/>
+        <w:numPr>
+          <w:ilvl w:val="0"/>
+          <w:numId w:val="8"/>
+        </w:numPr>
+      </w:pPr>
+      <w:r>
+        <w:t xml:space="preserve">1 </w:t>
+      </w:r>
+      <w:r>
+        <w:t>cucharada</w:t>
+      </w:r>
+      <w:r>
+        <w:t xml:space="preserve"> de crema de cacahuate</w:t>
+      </w:r>
+    </w:p>
+    <w:p>
+      <w:pPr>
+        <w:pStyle w:val="ListParagraph"/>
+        <w:numPr>
+          <w:ilvl w:val="0"/>
+          <w:numId w:val="8"/>
+        </w:numPr>
+      </w:pPr>
+      <w:r>
+        <w:t>Canela al gusto</w:t>
+      </w:r>
+    </w:p>
+    <w:p>
+      <w:pPr>
+        <w:pStyle w:val="Heading2"/>
+        <w:jc w:val="both"/>
+      </w:pPr>
+      <w:r>
+        <w:lastRenderedPageBreak/>
+        <w:t>Instrucciones</w:t>
+      </w:r>
+    </w:p>
+    <w:p>
+      <w:pPr>
+        <w:jc w:val="both"/>
+      </w:pPr>
+      <w:r>
+        <w:t>Echa el agua en una cazuela y deja que hierva. Cuando comience a hervir añade la avena y la miel. Baja el fuego y deja que se cocine durante 4-5 minutos.</w:t>
+      </w:r>
+    </w:p>
+    <w:p>
+      <w:pPr>
+        <w:jc w:val="both"/>
+      </w:pPr>
+      <w:r>
+        <w:t>Mientras se cocina la avena lava la manzana y córtala en trozos o láminas, como más te guste.</w:t>
+      </w:r>
+    </w:p>
+    <w:p>
+      <w:pPr>
+        <w:jc w:val="both"/>
+      </w:pPr>
+      <w:r>
+        <w:t>Una vez esté lista la avena colócala en dos recipientes. Añade una cucharada de crema de cacahuete a cada uno y mezcla.</w:t>
+      </w:r>
+    </w:p>
+    <w:p>
+      <w:pPr>
+        <w:jc w:val="both"/>
+      </w:pPr>
+      <w:r>
+        <w:t>Añade los trozos de manzana y unos cuantos cacahuetes por encima de ambas porciones y, si quieres, puedes espolvorear un poco de canela por encima.</w:t>
+      </w:r>
+    </w:p>
+    <w:p>
+      <w:r>
+        <w:br w:type="page"/>
+      </w:r>
+    </w:p>
+    <w:p>
+      <w:pPr>
+        <w:pStyle w:val="Heading1"/>
+      </w:pPr>
+      <w:bookmarkStart w:id="2" w:name="_Toc75303618"/>
+      <w:r>
+        <w:lastRenderedPageBreak/>
+        <w:t>Banana-</w:t>
+      </w:r>
+      <w:proofErr w:type="spellStart"/>
+      <w:r>
+        <w:t>split</w:t>
+      </w:r>
+      <w:proofErr w:type="spellEnd"/>
+      <w:r>
+        <w:t xml:space="preserve"> </w:t>
+      </w:r>
+      <w:proofErr w:type="spellStart"/>
+      <w:r>
+        <w:t>french</w:t>
+      </w:r>
+      <w:proofErr w:type="spellEnd"/>
+      <w:r>
+        <w:t xml:space="preserve"> </w:t>
+      </w:r>
+      <w:proofErr w:type="spellStart"/>
+      <w:r>
+        <w:t>toast</w:t>
+      </w:r>
+      <w:bookmarkEnd w:id="2"/>
+      <w:proofErr w:type="spellEnd"/>
+    </w:p>
+    <w:p>
+      <w:r>
+        <w:rPr>
+          <w:noProof/>
+        </w:rPr>
+        <w:drawing>
+          <wp:inline distT="0" distB="0" distL="0" distR="0" wp14:anchorId="4DD55C59" wp14:editId="0D44AB16">
+            <wp:extent cx="3677163" cy="3038899"/>
+            <wp:effectExtent l="0" t="0" r="0" b="9525"/>
+            <wp:docPr id="8" name="Picture 8"/>
+            <wp:cNvGraphicFramePr>
+              <a:graphicFrameLocks xmlns:a="http://schemas.openxmlformats.org/drawingml/2006/main" noChangeAspect="1"/>
+            </wp:cNvGraphicFramePr>
+            <a:graphic xmlns:a="http://schemas.openxmlformats.org/drawingml/2006/main">
+              <a:graphicData uri="http://schemas.openxmlformats.org/drawingml/2006/picture">
+                <pic:pic xmlns:pic="http://schemas.openxmlformats.org/drawingml/2006/picture">
+                  <pic:nvPicPr>
+                    <pic:cNvPr id="1" name=""/>
+                    <pic:cNvPicPr/>
+                  </pic:nvPicPr>
+                  <pic:blipFill>
+                    <a:blip r:embed="rId8"/>
+                    <a:stretch>
+                      <a:fillRect/>
+                    </a:stretch>
+                  </pic:blipFill>
+                  <pic:spPr>
+                    <a:xfrm>
+                      <a:off x="0" y="0"/>
+                      <a:ext cx="3677163" cy="3038899"/>
+                    </a:xfrm>
+                    <a:prstGeom prst="rect">
+                      <a:avLst/>
+                    </a:prstGeom>
+                  </pic:spPr>
+                </pic:pic>
+              </a:graphicData>
+            </a:graphic>
+          </wp:inline>
+        </w:drawing>
+      </w:r>
+    </w:p>
+    <w:p>
+      <w:r>
+        <w:rPr>
+          <w:b/>
+          <w:bCs/>
+        </w:rPr>
+        <w:t>Dificultad:</w:t>
+      </w:r>
+      <w:r>
+        <w:t xml:space="preserve"> fácil</w:t>
+      </w:r>
+    </w:p>
+    <w:p>
+      <w:pPr>
+        <w:jc w:val="both"/>
+      </w:pPr>
+      <w:r>
+        <w:rPr>
+          <w:b/>
+          <w:bCs/>
+        </w:rPr>
+        <w:t xml:space="preserve">Tiempo de preparación: </w:t>
+      </w:r>
+      <w:r>
+        <w:t xml:space="preserve">35 minutos </w:t>
+      </w:r>
+    </w:p>
+    <w:p>
+      <w:pPr>
+        <w:jc w:val="both"/>
+      </w:pPr>
+      <w:r>
+        <w:rPr>
+          <w:b/>
+          <w:bCs/>
+        </w:rPr>
+        <w:t>Comensales:</w:t>
+      </w:r>
+      <w:r>
+        <w:t xml:space="preserve"> 1 persona</w:t>
+      </w:r>
+    </w:p>
+    <w:p>
+      <w:pPr>
+        <w:jc w:val="both"/>
+      </w:pPr>
+      <w:r>
+        <w:rPr>
+          <w:b/>
+          <w:bCs/>
+        </w:rPr>
+        <w:t>Porción:</w:t>
+      </w:r>
+      <w:r>
+        <w:t xml:space="preserve"> completa</w:t>
+      </w:r>
+    </w:p>
+    <w:p>
+      <w:pPr>
+        <w:jc w:val="both"/>
+      </w:pPr>
+      <w:r>
+        <w:rPr>
+          <w:b/>
+          <w:bCs/>
+        </w:rPr>
+        <w:t xml:space="preserve">Tiempo: </w:t>
+      </w:r>
+      <w:r>
+        <w:t>desayuno</w:t>
+      </w:r>
+    </w:p>
+    <w:p>
+      <w:pPr>
+        <w:pStyle w:val="Heading2"/>
+        <w:jc w:val="both"/>
+      </w:pPr>
+      <w:r>
+        <w:t>Ingredientes</w:t>
+      </w:r>
+    </w:p>
+    <w:p>
+      <w:pPr>
+        <w:pStyle w:val="ListParagraph"/>
+        <w:numPr>
+          <w:ilvl w:val="0"/>
+          <w:numId w:val="8"/>
+        </w:numPr>
+      </w:pPr>
+      <w:r>
+        <w:t>2 piezas de pan integral</w:t>
+      </w:r>
+    </w:p>
+    <w:p>
+      <w:pPr>
+        <w:pStyle w:val="ListParagraph"/>
+        <w:numPr>
+          <w:ilvl w:val="0"/>
+          <w:numId w:val="8"/>
+        </w:numPr>
+      </w:pPr>
+      <w:r>
+        <w:t>1 pieza de huevo</w:t>
+      </w:r>
+    </w:p>
+    <w:p>
+      <w:pPr>
+        <w:pStyle w:val="ListParagraph"/>
+        <w:numPr>
+          <w:ilvl w:val="0"/>
+          <w:numId w:val="8"/>
+        </w:numPr>
+      </w:pPr>
+      <w:r>
+        <w:t>1 chorrito de leche</w:t>
+      </w:r>
+    </w:p>
+    <w:p>
+      <w:pPr>
+        <w:pStyle w:val="ListParagraph"/>
+        <w:numPr>
+          <w:ilvl w:val="0"/>
+          <w:numId w:val="8"/>
+        </w:numPr>
+      </w:pPr>
+      <w:r>
+        <w:t>Canela y vainilla</w:t>
+      </w:r>
+    </w:p>
+    <w:p>
+      <w:pPr>
+        <w:ind w:left="360"/>
+      </w:pPr>
+      <w:proofErr w:type="spellStart"/>
+      <w:r>
+        <w:t>Toppings</w:t>
+      </w:r>
+      <w:proofErr w:type="spellEnd"/>
+      <w:r>
+        <w:t>. Cocinar en sartén:</w:t>
+      </w:r>
+    </w:p>
+    <w:p>
+      <w:pPr>
+        <w:pStyle w:val="ListParagraph"/>
+        <w:numPr>
+          <w:ilvl w:val="0"/>
+          <w:numId w:val="10"/>
+        </w:numPr>
+      </w:pPr>
+      <w:r>
+        <w:t>0.5 piezas de plátano picado</w:t>
+      </w:r>
+    </w:p>
+    <w:p>
+      <w:pPr>
+        <w:pStyle w:val="ListParagraph"/>
+        <w:numPr>
+          <w:ilvl w:val="0"/>
+          <w:numId w:val="10"/>
+        </w:numPr>
+      </w:pPr>
+      <w:r>
+        <w:t>5 piezas de fresas</w:t>
+      </w:r>
+    </w:p>
+    <w:p>
+      <w:pPr>
+        <w:pStyle w:val="ListParagraph"/>
+        <w:numPr>
+          <w:ilvl w:val="0"/>
+          <w:numId w:val="10"/>
+        </w:numPr>
+      </w:pPr>
+      <w:r>
+        <w:t>1 cuadrito de chocolate amargo 70%</w:t>
+      </w:r>
+    </w:p>
+    <w:p>
+      <w:pPr>
+        <w:pStyle w:val="ListParagraph"/>
+        <w:numPr>
+          <w:ilvl w:val="0"/>
+          <w:numId w:val="10"/>
+        </w:numPr>
+      </w:pPr>
+      <w:r>
+        <w:t>Cucharadita de aceite</w:t>
+      </w:r>
+    </w:p>
+    <w:p>
+      <w:pPr>
+        <w:pStyle w:val="Heading2"/>
+        <w:jc w:val="both"/>
+      </w:pPr>
+      <w:r>
+        <w:t>Instrucciones</w:t>
+      </w:r>
+    </w:p>
+    <w:p>
+      <w:r>
+        <w:t>Remojar 2 piezas de pan integral en la mezcla de: 1 huevo entero + 1 chorrito de leche vegetal sin azúcar + endulzante sin calorías + canela + vainilla.</w:t>
+      </w:r>
+    </w:p>
+    <w:p>
+      <w:r>
+        <w:t>Cocinar al sartén por ambos lados hasta que se doren.</w:t>
+      </w:r>
+    </w:p>
+    <w:p>
+      <w:r>
+        <w:lastRenderedPageBreak/>
+        <w:t xml:space="preserve">Sirve con </w:t>
+      </w:r>
+      <w:proofErr w:type="spellStart"/>
+      <w:r>
+        <w:t>toppings</w:t>
+      </w:r>
+      <w:proofErr w:type="spellEnd"/>
+      <w:r>
+        <w:t xml:space="preserve"> calentados previamente en la sartén</w:t>
+      </w:r>
+      <w:r>
+        <w:t>.</w:t>
+      </w:r>
+    </w:p>
+    <w:p>
+      <w:r>
+        <w:br w:type="page"/>
+      </w:r>
+    </w:p>
+    <w:p>
+      <w:pPr>
+        <w:pStyle w:val="Heading1"/>
+      </w:pPr>
+      <w:bookmarkStart w:id="3" w:name="_Toc75303619"/>
       <w:r>
         <w:lastRenderedPageBreak/>
         <w:t>Enchiladas de lentejas</w:t>
       </w:r>
-      <w:bookmarkEnd w:id="0"/>
+      <w:bookmarkEnd w:id="3"/>
     </w:p>
     <w:p>
       <w:r>
@@ -568,7 +1743,7 @@
           <w:noProof/>
         </w:rPr>
         <w:drawing>
-          <wp:inline distT="0" distB="0" distL="0" distR="0" wp14:anchorId="4FE141C3" wp14:editId="0FA4A3B2">
+          <wp:inline distT="0" distB="0" distL="0" distR="0" wp14:anchorId="5851175C" wp14:editId="39FA08E7">
             <wp:extent cx="5934075" cy="4733925"/>
             <wp:effectExtent l="0" t="0" r="9525" b="9525"/>
             <wp:docPr id="5" name="Picture 5"/>
@@ -585,7 +1760,7 @@
                     </pic:cNvPicPr>
                   </pic:nvPicPr>
                   <pic:blipFill>
-                    <a:blip r:embed="rId6">
+                    <a:blip r:embed="rId9">
                       <a:extLst>
                         <a:ext uri="{28A0092B-C50C-407E-A947-70E740481C1C}">
                           <a14:useLocalDpi xmlns:a14="http://schemas.microsoft.com/office/drawing/2010/main" val="0"/>
@@ -641,7 +1816,7 @@
         <w:t>Tiempo de preparación:</w:t>
       </w:r>
       <w:r>
-        <w:t xml:space="preserve"> 40 min</w:t>
+        <w:t xml:space="preserve"> 40 minutos</w:t>
       </w:r>
     </w:p>
     <w:p>
@@ -707,16 +1882,61 @@
         </w:numPr>
       </w:pPr>
       <w:r>
-        <w:t xml:space="preserve">½ </w:t>
+        <w:t>½ pieza de cebolla</w:t>
+      </w:r>
+    </w:p>
+    <w:p>
+      <w:pPr>
+        <w:pStyle w:val="ListParagraph"/>
+        <w:numPr>
+          <w:ilvl w:val="0"/>
+          <w:numId w:val="8"/>
+        </w:numPr>
+      </w:pPr>
+      <w:r>
+        <w:t>2 dientes de ajo</w:t>
+      </w:r>
+    </w:p>
+    <w:p>
+      <w:pPr>
+        <w:pStyle w:val="ListParagraph"/>
+        <w:numPr>
+          <w:ilvl w:val="0"/>
+          <w:numId w:val="8"/>
+        </w:numPr>
+      </w:pPr>
+      <w:r>
+        <w:t>1 pieza de pimiento rojo</w:t>
+      </w:r>
+    </w:p>
+    <w:p>
+      <w:pPr>
+        <w:pStyle w:val="ListParagraph"/>
+        <w:numPr>
+          <w:ilvl w:val="0"/>
+          <w:numId w:val="8"/>
+        </w:numPr>
+      </w:pPr>
+      <w:r>
+        <w:t>1 pieza de zanahoria</w:t>
+      </w:r>
+    </w:p>
+    <w:p>
+      <w:pPr>
+        <w:pStyle w:val="ListParagraph"/>
+        <w:numPr>
+          <w:ilvl w:val="0"/>
+          <w:numId w:val="8"/>
+        </w:numPr>
+      </w:pPr>
+      <w:r>
+        <w:t xml:space="preserve">2 puños de queso rallado </w:t>
       </w:r>
       <w:proofErr w:type="spellStart"/>
       <w:r>
-        <w:t>pza</w:t>
+        <w:t>lala</w:t>
       </w:r>
       <w:proofErr w:type="spellEnd"/>
-      <w:r>
-        <w:t xml:space="preserve"> de cebolla</w:t>
-      </w:r>
     </w:p>
     <w:p>
       <w:pPr>
@@ -727,7 +1947,7 @@
         </w:numPr>
       </w:pPr>
       <w:r>
-        <w:t>2 dientes de ajo</w:t>
+        <w:t>1 cucharada de aceite de oliva</w:t>
       </w:r>
     </w:p>
     <w:p>
@@ -739,15 +1959,7 @@
         </w:numPr>
       </w:pPr>
       <w:r>
-        <w:t xml:space="preserve">1 </w:t>
-      </w:r>
-      <w:proofErr w:type="spellStart"/>
-      <w:r>
-        <w:t>pza</w:t>
-      </w:r>
-      <w:proofErr w:type="spellEnd"/>
-      <w:r>
-        <w:t xml:space="preserve"> de pimiento rojo</w:t>
+        <w:t>2 tazas de lentejas cocidas (300g)</w:t>
       </w:r>
     </w:p>
     <w:p>
@@ -759,15 +1971,8 @@
         </w:numPr>
       </w:pPr>
       <w:r>
-        <w:t xml:space="preserve">1 </w:t>
-      </w:r>
-      <w:proofErr w:type="spellStart"/>
-      <w:r>
-        <w:t>pza</w:t>
-      </w:r>
-      <w:proofErr w:type="spellEnd"/>
-      <w:r>
-        <w:t xml:space="preserve"> de zanahoria</w:t>
+        <w:lastRenderedPageBreak/>
+        <w:t>1 taza de tomate en puré</w:t>
       </w:r>
     </w:p>
     <w:p>
@@ -779,177 +1984,84 @@
         </w:numPr>
       </w:pPr>
       <w:r>
-        <w:t xml:space="preserve">2 puños de queso rallado </w:t>
-      </w:r>
-      <w:proofErr w:type="spellStart"/>
-      <w:r>
-        <w:t>lala</w:t>
-      </w:r>
-      <w:proofErr w:type="spellEnd"/>
-    </w:p>
-    <w:p>
-      <w:pPr>
-        <w:pStyle w:val="ListParagraph"/>
-        <w:numPr>
-          <w:ilvl w:val="0"/>
-          <w:numId w:val="8"/>
-        </w:numPr>
-      </w:pPr>
-      <w:r>
-        <w:t xml:space="preserve">1 </w:t>
-      </w:r>
-      <w:proofErr w:type="spellStart"/>
-      <w:r>
-        <w:t>cda</w:t>
-      </w:r>
-      <w:proofErr w:type="spellEnd"/>
-      <w:r>
-        <w:t xml:space="preserve"> de aceite de oliva</w:t>
-      </w:r>
-    </w:p>
-    <w:p>
-      <w:pPr>
-        <w:pStyle w:val="ListParagraph"/>
-        <w:numPr>
-          <w:ilvl w:val="0"/>
-          <w:numId w:val="8"/>
-        </w:numPr>
-      </w:pPr>
-      <w:r>
-        <w:t xml:space="preserve">2 </w:t>
-      </w:r>
-      <w:proofErr w:type="spellStart"/>
-      <w:r>
-        <w:t>tzas</w:t>
-      </w:r>
-      <w:proofErr w:type="spellEnd"/>
-      <w:r>
-        <w:t xml:space="preserve"> de lentejas cocidas (300g)</w:t>
-      </w:r>
-    </w:p>
-    <w:p>
-      <w:pPr>
-        <w:pStyle w:val="ListParagraph"/>
-        <w:numPr>
-          <w:ilvl w:val="0"/>
-          <w:numId w:val="8"/>
-        </w:numPr>
-      </w:pPr>
+        <w:t>4 piezas de tortillas</w:t>
+      </w:r>
+    </w:p>
+    <w:p>
+      <w:pPr>
+        <w:pStyle w:val="Heading2"/>
+        <w:jc w:val="both"/>
+      </w:pPr>
+      <w:r>
+        <w:t>Instrucciones</w:t>
+      </w:r>
+    </w:p>
+    <w:p>
+      <w:pPr>
+        <w:jc w:val="both"/>
+      </w:pPr>
+      <w:r>
+        <w:t>Pica las verduras muy finitas y saltéalas durante 10 minutos en una sartén con un poco de aceite hasta que estén tiernas (si utilizas las especias que te menciono más abajo, añádelas en los últimos minutos de este paso).</w:t>
+      </w:r>
+    </w:p>
+    <w:p>
+      <w:pPr>
+        <w:jc w:val="both"/>
+      </w:pPr>
+      <w:r>
+        <w:t>Precalienta el horno a 200*C.</w:t>
+      </w:r>
+    </w:p>
+    <w:p>
+      <w:pPr>
+        <w:jc w:val="both"/>
+      </w:pPr>
+      <w:r>
+        <w:t>Añade la mitad del tomate frito y las lentejas cocidas a la sartén y cocina todo junto durante 10 minutos más para que espese. Ajusta la sal si es necesario.</w:t>
+      </w:r>
+    </w:p>
+    <w:p>
+      <w:pPr>
+        <w:jc w:val="both"/>
+      </w:pPr>
+      <w:r>
+        <w:t>Reparte las lentejas entre las tortillas, enróllalas y colócalas en una fuente apta para el horno. Añade por encima el resto de la salsa de tomate, extendiéndola bien, y termina añadiendo el queso por encima.</w:t>
+      </w:r>
+    </w:p>
+    <w:p>
+      <w:pPr>
+        <w:jc w:val="both"/>
+      </w:pPr>
+      <w:r>
+        <w:t>Hornea durante 10 minutos. (puede ser hornito eléctrico)</w:t>
+      </w:r>
+    </w:p>
+    <w:p>
+      <w:r>
+        <w:br w:type="page"/>
+      </w:r>
+    </w:p>
+    <w:p>
+      <w:pPr>
+        <w:pStyle w:val="Heading1"/>
+      </w:pPr>
+      <w:bookmarkStart w:id="4" w:name="_Toc75303620"/>
       <w:r>
         <w:lastRenderedPageBreak/>
-        <w:t xml:space="preserve">1 </w:t>
-      </w:r>
-      <w:proofErr w:type="spellStart"/>
-      <w:r>
-        <w:t>tza</w:t>
-      </w:r>
-      <w:proofErr w:type="spellEnd"/>
-      <w:r>
-        <w:t xml:space="preserve"> de tomate en puré</w:t>
-      </w:r>
-    </w:p>
-    <w:p>
-      <w:pPr>
-        <w:pStyle w:val="ListParagraph"/>
-        <w:numPr>
-          <w:ilvl w:val="0"/>
-          <w:numId w:val="8"/>
-        </w:numPr>
-      </w:pPr>
-      <w:r>
-        <w:t xml:space="preserve">4 </w:t>
-      </w:r>
-      <w:proofErr w:type="spellStart"/>
-      <w:r>
-        <w:t>pzas</w:t>
-      </w:r>
-      <w:proofErr w:type="spellEnd"/>
-      <w:r>
-        <w:t xml:space="preserve"> de tortillas</w:t>
-      </w:r>
-    </w:p>
-    <w:p>
-      <w:pPr>
-        <w:pStyle w:val="Heading2"/>
-        <w:jc w:val="both"/>
-      </w:pPr>
-      <w:r>
-        <w:t>Instrucciones</w:t>
-      </w:r>
-    </w:p>
-    <w:p>
-      <w:pPr>
-        <w:jc w:val="both"/>
-      </w:pPr>
-      <w:r>
-        <w:t>Pica las verduras muy finitas y saltéalas durante 10 minutos en una sartén con un poco de aceite hasta que estén tiernas (si utilizas las especias que te menciono más abajo, añádelas en los últimos minutos de este paso).</w:t>
-      </w:r>
-    </w:p>
-    <w:p>
-      <w:pPr>
-        <w:jc w:val="both"/>
-      </w:pPr>
-      <w:r>
-        <w:t>Precalienta el horno a 200*C.</w:t>
-      </w:r>
-    </w:p>
-    <w:p>
-      <w:pPr>
-        <w:jc w:val="both"/>
-      </w:pPr>
-      <w:r>
-        <w:t>Añade la mitad del tomate frito y las lentejas cocidas a la sartén y cocina todo junto durante 10 minutos más para que espese. Ajusta la sal si es necesario.</w:t>
-      </w:r>
-    </w:p>
-    <w:p>
-      <w:pPr>
-        <w:jc w:val="both"/>
-      </w:pPr>
-      <w:r>
-        <w:t>Reparte las lentejas entre las tortillas, enróllalas y colócalas en una fuente apta para el horno. Añade por encima el resto de la salsa de tomate, extendiéndola bien, y termina añadiendo el queso por encima.</w:t>
-      </w:r>
-    </w:p>
-    <w:p>
-      <w:pPr>
-        <w:jc w:val="both"/>
-      </w:pPr>
-      <w:r>
-        <w:t>Hornea durante 10 minutos. (puede ser hornito eléctrico)</w:t>
-      </w:r>
-    </w:p>
-    <w:p>
-      <w:pPr>
-        <w:jc w:val="both"/>
-      </w:pPr>
-      <w:r>
-        <w:br w:type="page"/>
-      </w:r>
-    </w:p>
-    <w:p>
-      <w:pPr>
-        <w:pStyle w:val="Heading1"/>
-        <w:jc w:val="both"/>
-      </w:pPr>
-      <w:bookmarkStart w:id="1" w:name="_Toc74732270"/>
-      <w:r>
-        <w:lastRenderedPageBreak/>
-        <w:t>Atún estilo oriental</w:t>
-      </w:r>
-      <w:bookmarkEnd w:id="1"/>
-    </w:p>
-    <w:p>
-      <w:pPr>
-        <w:jc w:val="both"/>
-      </w:pPr>
+        <w:t>Huevo con ejotes</w:t>
+      </w:r>
+      <w:bookmarkEnd w:id="4"/>
+    </w:p>
+    <w:p>
       <w:r>
         <w:rPr>
           <w:noProof/>
         </w:rPr>
         <w:drawing>
-          <wp:inline distT="0" distB="0" distL="0" distR="0" wp14:anchorId="60D3D57A" wp14:editId="39B182EF">
-            <wp:extent cx="5572120" cy="5172075"/>
+          <wp:inline distT="0" distB="0" distL="0" distR="0" wp14:anchorId="097DEE75" wp14:editId="3F31B401">
+            <wp:extent cx="5943600" cy="3284220"/>
             <wp:effectExtent l="0" t="0" r="0" b="0"/>
-            <wp:docPr id="3" name="Picture 3"/>
+            <wp:docPr id="4" name="Picture 4"/>
             <wp:cNvGraphicFramePr>
               <a:graphicFrameLocks xmlns:a="http://schemas.openxmlformats.org/drawingml/2006/main" noChangeAspect="1"/>
             </wp:cNvGraphicFramePr>
@@ -960,27 +2072,20 @@
                     <pic:cNvPr id="1" name=""/>
                     <pic:cNvPicPr/>
                   </pic:nvPicPr>
-                  <pic:blipFill rotWithShape="1">
-                    <a:blip r:embed="rId7"/>
-                    <a:srcRect l="847" t="731"/>
-                    <a:stretch/>
+                  <pic:blipFill>
+                    <a:blip r:embed="rId10"/>
+                    <a:stretch>
+                      <a:fillRect/>
+                    </a:stretch>
                   </pic:blipFill>
-                  <pic:spPr bwMode="auto">
+                  <pic:spPr>
                     <a:xfrm>
                       <a:off x="0" y="0"/>
-                      <a:ext cx="5572902" cy="5172801"/>
+                      <a:ext cx="5943600" cy="3284220"/>
                     </a:xfrm>
                     <a:prstGeom prst="rect">
                       <a:avLst/>
                     </a:prstGeom>
-                    <a:ln>
-                      <a:noFill/>
-                    </a:ln>
-                    <a:extLst>
-                      <a:ext uri="{53640926-AAD7-44D8-BBD7-CCE9431645EC}">
-                        <a14:shadowObscured xmlns:a14="http://schemas.microsoft.com/office/drawing/2010/main"/>
-                      </a:ext>
-                    </a:extLst>
                   </pic:spPr>
                 </pic:pic>
               </a:graphicData>
@@ -990,9 +2095,6 @@
       </w:r>
     </w:p>
     <w:p>
-      <w:pPr>
-        <w:jc w:val="both"/>
-      </w:pPr>
       <w:r>
         <w:rPr>
           <w:b/>
@@ -1001,7 +2103,7 @@
         <w:t>Dificultad:</w:t>
       </w:r>
       <w:r>
-        <w:t xml:space="preserve"> medio</w:t>
+        <w:t xml:space="preserve"> fácil</w:t>
       </w:r>
     </w:p>
     <w:p>
@@ -1016,7 +2118,7 @@
         <w:t>Tiempo de preparación:</w:t>
       </w:r>
       <w:r>
-        <w:t xml:space="preserve"> 30 min</w:t>
+        <w:t xml:space="preserve"> 15 minutos</w:t>
       </w:r>
     </w:p>
     <w:p>
@@ -1046,7 +2148,7 @@
         <w:t>Porción:</w:t>
       </w:r>
       <w:r>
-        <w:t xml:space="preserve"> Completa</w:t>
+        <w:t xml:space="preserve"> completa</w:t>
       </w:r>
     </w:p>
     <w:p>
@@ -1058,24 +2160,10 @@
           <w:b/>
           <w:bCs/>
         </w:rPr>
-        <w:t>Tiempo</w:t>
-      </w:r>
-      <w:r>
-        <w:rPr>
-          <w:b/>
-          <w:bCs/>
-        </w:rPr>
-        <w:t xml:space="preserve"> de comida</w:t>
-      </w:r>
-      <w:r>
-        <w:rPr>
-          <w:b/>
-          <w:bCs/>
-        </w:rPr>
-        <w:t xml:space="preserve">: </w:t>
-      </w:r>
-      <w:r>
-        <w:t>Cena</w:t>
+        <w:t xml:space="preserve">Tiempo: </w:t>
+      </w:r>
+      <w:r>
+        <w:t>desayuno</w:t>
       </w:r>
     </w:p>
     <w:p>
@@ -1092,242 +2180,89 @@
         <w:pStyle w:val="ListParagraph"/>
         <w:numPr>
           <w:ilvl w:val="0"/>
-          <w:numId w:val="7"/>
-        </w:numPr>
-        <w:jc w:val="both"/>
-      </w:pPr>
-      <w:r>
-        <w:t>90-120 g de atún fresco</w:t>
-      </w:r>
-    </w:p>
-    <w:p>
-      <w:pPr>
-        <w:pStyle w:val="ListParagraph"/>
-        <w:numPr>
-          <w:ilvl w:val="0"/>
-          <w:numId w:val="7"/>
-        </w:numPr>
-        <w:jc w:val="both"/>
-      </w:pPr>
-      <w:r>
-        <w:t xml:space="preserve">½ </w:t>
-      </w:r>
-      <w:proofErr w:type="spellStart"/>
-      <w:r>
-        <w:t>pza</w:t>
-      </w:r>
-      <w:proofErr w:type="spellEnd"/>
-      <w:r>
-        <w:t xml:space="preserve"> de pimiento verde y 1/2pza de pimiento rojo</w:t>
-      </w:r>
-    </w:p>
-    <w:p>
-      <w:pPr>
-        <w:pStyle w:val="ListParagraph"/>
-        <w:numPr>
-          <w:ilvl w:val="0"/>
-          <w:numId w:val="7"/>
-        </w:numPr>
-        <w:jc w:val="both"/>
-      </w:pPr>
-      <w:r>
-        <w:t xml:space="preserve">¼ </w:t>
-      </w:r>
-      <w:proofErr w:type="spellStart"/>
-      <w:r>
-        <w:t>pza</w:t>
-      </w:r>
-      <w:proofErr w:type="spellEnd"/>
-      <w:r>
-        <w:t xml:space="preserve"> de cebolla</w:t>
-      </w:r>
-    </w:p>
-    <w:p>
-      <w:pPr>
-        <w:pStyle w:val="ListParagraph"/>
-        <w:numPr>
-          <w:ilvl w:val="0"/>
-          <w:numId w:val="7"/>
-        </w:numPr>
-        <w:jc w:val="both"/>
-      </w:pPr>
-      <w:r>
-        <w:t xml:space="preserve">½ </w:t>
-      </w:r>
-      <w:proofErr w:type="spellStart"/>
-      <w:r>
-        <w:t>pza</w:t>
-      </w:r>
-      <w:proofErr w:type="spellEnd"/>
-      <w:r>
-        <w:t xml:space="preserve"> de diente de ajo</w:t>
-      </w:r>
-    </w:p>
-    <w:p>
-      <w:pPr>
-        <w:pStyle w:val="ListParagraph"/>
-        <w:numPr>
-          <w:ilvl w:val="0"/>
-          <w:numId w:val="7"/>
-        </w:numPr>
-        <w:jc w:val="both"/>
-      </w:pPr>
-      <w:r>
-        <w:t xml:space="preserve">1 </w:t>
-      </w:r>
-      <w:proofErr w:type="spellStart"/>
-      <w:r>
-        <w:t>cda</w:t>
-      </w:r>
-      <w:proofErr w:type="spellEnd"/>
-      <w:r>
-        <w:t xml:space="preserve"> de salsa de soja</w:t>
-      </w:r>
-    </w:p>
-    <w:p>
-      <w:pPr>
-        <w:pStyle w:val="ListParagraph"/>
-        <w:numPr>
-          <w:ilvl w:val="0"/>
-          <w:numId w:val="7"/>
-        </w:numPr>
+          <w:numId w:val="8"/>
+        </w:numPr>
+      </w:pPr>
+      <w:r>
+        <w:t>1 pieza de huevo</w:t>
+      </w:r>
+    </w:p>
+    <w:p>
+      <w:pPr>
+        <w:pStyle w:val="ListParagraph"/>
+        <w:numPr>
+          <w:ilvl w:val="0"/>
+          <w:numId w:val="8"/>
+        </w:numPr>
+      </w:pPr>
+      <w:r>
+        <w:t>½ taza de ejotes picados y cocidos</w:t>
+      </w:r>
+    </w:p>
+    <w:p>
+      <w:pPr>
+        <w:pStyle w:val="ListParagraph"/>
+        <w:numPr>
+          <w:ilvl w:val="0"/>
+          <w:numId w:val="8"/>
+        </w:numPr>
+      </w:pPr>
+      <w:r>
+        <w:t>30 gramos de queso Oaxaca</w:t>
+      </w:r>
+    </w:p>
+    <w:p>
+      <w:pPr>
+        <w:pStyle w:val="ListParagraph"/>
+        <w:numPr>
+          <w:ilvl w:val="0"/>
+          <w:numId w:val="8"/>
+        </w:numPr>
+      </w:pPr>
+      <w:r>
+        <w:t>1 pieza de pan tostado integral</w:t>
+      </w:r>
+    </w:p>
+    <w:p>
+      <w:pPr>
+        <w:pStyle w:val="Heading2"/>
+        <w:jc w:val="both"/>
+      </w:pPr>
+      <w:r>
+        <w:t>Instrucciones</w:t>
+      </w:r>
+    </w:p>
+    <w:p>
+      <w:pPr>
+        <w:jc w:val="both"/>
+      </w:pPr>
+      <w:r>
+        <w:t>Bate la pieza de huevo con un tenedor por un minuto. Puedes agregar un chorrito de leche. Comenzar a sofreír las verduras.</w:t>
+      </w:r>
+    </w:p>
+    <w:p>
+      <w:pPr>
+        <w:jc w:val="both"/>
+      </w:pPr>
+      <w:r>
+        <w:t>Sofríe los ejotes en una sartén con aceite caliente y condimenta con sal y pimienta. Mover constantemente.</w:t>
+      </w:r>
+    </w:p>
+    <w:p>
+      <w:pPr>
+        <w:jc w:val="both"/>
+      </w:pPr>
+      <w:r>
+        <w:t>Puedes agregar cebolla, chile, y ajo picado antes de freír los ejotes. Agregar el ajo de último para que no se queme y deje un sabor amargo a la comida.</w:t>
+      </w:r>
+    </w:p>
+    <w:p>
+      <w:pPr>
         <w:jc w:val="both"/>
       </w:pPr>
       <w:r>
         <w:lastRenderedPageBreak/>
-        <w:t xml:space="preserve">1 </w:t>
-      </w:r>
-      <w:proofErr w:type="spellStart"/>
-      <w:r>
-        <w:t>cda</w:t>
-      </w:r>
-      <w:proofErr w:type="spellEnd"/>
-      <w:r>
-        <w:t xml:space="preserve"> de vinagre</w:t>
-      </w:r>
-    </w:p>
-    <w:p>
-      <w:pPr>
-        <w:pStyle w:val="ListParagraph"/>
-        <w:numPr>
-          <w:ilvl w:val="0"/>
-          <w:numId w:val="7"/>
-        </w:numPr>
-        <w:jc w:val="both"/>
-      </w:pPr>
-      <w:r>
-        <w:t xml:space="preserve">1 </w:t>
-      </w:r>
-      <w:proofErr w:type="spellStart"/>
-      <w:r>
-        <w:t>cdita</w:t>
-      </w:r>
-      <w:proofErr w:type="spellEnd"/>
-      <w:r>
-        <w:t xml:space="preserve"> de miel</w:t>
-      </w:r>
-    </w:p>
-    <w:p>
-      <w:pPr>
-        <w:pStyle w:val="ListParagraph"/>
-        <w:numPr>
-          <w:ilvl w:val="0"/>
-          <w:numId w:val="7"/>
-        </w:numPr>
-        <w:jc w:val="both"/>
-      </w:pPr>
-      <w:r>
-        <w:t>Pizca de sal</w:t>
-      </w:r>
-    </w:p>
-    <w:p>
-      <w:pPr>
-        <w:pStyle w:val="ListParagraph"/>
-        <w:numPr>
-          <w:ilvl w:val="0"/>
-          <w:numId w:val="7"/>
-        </w:numPr>
-        <w:jc w:val="both"/>
-      </w:pPr>
-      <w:r>
-        <w:t xml:space="preserve">1 </w:t>
-      </w:r>
-      <w:proofErr w:type="spellStart"/>
-      <w:r>
-        <w:t>cda</w:t>
-      </w:r>
-      <w:proofErr w:type="spellEnd"/>
-      <w:r>
-        <w:t xml:space="preserve"> de aceite de oliva</w:t>
-      </w:r>
-    </w:p>
-    <w:p>
-      <w:pPr>
-        <w:pStyle w:val="ListParagraph"/>
-        <w:numPr>
-          <w:ilvl w:val="0"/>
-          <w:numId w:val="7"/>
-        </w:numPr>
-        <w:jc w:val="both"/>
-      </w:pPr>
-      <w:r>
-        <w:t xml:space="preserve">½ </w:t>
-      </w:r>
-      <w:proofErr w:type="spellStart"/>
-      <w:r>
-        <w:t>tza</w:t>
-      </w:r>
-      <w:proofErr w:type="spellEnd"/>
-      <w:r>
-        <w:t xml:space="preserve"> de arroz cocido</w:t>
-      </w:r>
-    </w:p>
-    <w:p>
-      <w:pPr>
-        <w:pStyle w:val="Heading2"/>
-      </w:pPr>
-      <w:r>
-        <w:t>Instrucciones</w:t>
-      </w:r>
-    </w:p>
-    <w:p>
-      <w:pPr>
-        <w:jc w:val="both"/>
-      </w:pPr>
-      <w:r>
-        <w:t>Mientras se hace el arroz aprovecha para ir cocinando el resto del plato. En un plato hondo o recipiente amplio mezcla la salsa de soja, el vinagre y la miel, y coloca los filetes de atún. Deja marinar durante al menos 15 minutos.</w:t>
-      </w:r>
-    </w:p>
-    <w:p>
-      <w:pPr>
-        <w:jc w:val="both"/>
-      </w:pPr>
-      <w:r>
-        <w:t>En una tabla corta finamente los pimientos y la cebolla.</w:t>
-      </w:r>
-    </w:p>
-    <w:p>
-      <w:pPr>
-        <w:jc w:val="both"/>
-      </w:pPr>
-      <w:r>
-        <w:t>Echa un poquito de aceite de oliva en una sartén y saltea las verduras durante 5 minutos aproximadamente. Retíralas y colócalas sobre un plato.</w:t>
-      </w:r>
-    </w:p>
-    <w:p>
-      <w:pPr>
-        <w:jc w:val="both"/>
-      </w:pPr>
-      <w:r>
-        <w:t>En esa misma sartén cocina a la plancha los filetes de atún por cada lado. Si te gusta el atún crudo por dentro apenas necesitarás 40 segundos por cada lado, si te gusta más hecho déjalo algún minuto más.</w:t>
-      </w:r>
-    </w:p>
-    <w:p>
-      <w:pPr>
-        <w:jc w:val="both"/>
-      </w:pPr>
-      <w:r>
-        <w:t>Coloca los filetes de atún sobre las verduras salteadas. Vierte la salsa que te ha sobrado del macerado a la sartén. Deja que se cocine un poco y cuando empiece a reducir, a espesar, apaga el fuego y vierte la salsa sobre los filetes de atún.</w:t>
+        <w:t>Pasados cinco minutos aproximadamente, incorporar el huevo y seguir revolviendo el huevo entre los ejotes.</w:t>
       </w:r>
     </w:p>
     <w:p>
@@ -1339,18 +2274,15 @@
       <w:pPr>
         <w:pStyle w:val="Heading1"/>
       </w:pPr>
-      <w:bookmarkStart w:id="2" w:name="_Toc74732271"/>
+      <w:bookmarkStart w:id="5" w:name="_Toc75303621"/>
       <w:r>
         <w:lastRenderedPageBreak/>
-        <w:t>Avena con manzana y crema de</w:t>
-      </w:r>
+        <w:t>Licuado de verano</w:t>
+      </w:r>
+      <w:bookmarkEnd w:id="5"/>
       <w:r>
         <w:t xml:space="preserve"> </w:t>
       </w:r>
-      <w:r>
-        <w:t>cacahuate</w:t>
-      </w:r>
-      <w:bookmarkEnd w:id="2"/>
     </w:p>
     <w:p>
       <w:r>
@@ -1358,10 +2290,10 @@
           <w:noProof/>
         </w:rPr>
         <w:drawing>
-          <wp:inline distT="0" distB="0" distL="0" distR="0" wp14:anchorId="359AC2CC" wp14:editId="5CF08120">
-            <wp:extent cx="5943600" cy="4295775"/>
-            <wp:effectExtent l="0" t="0" r="0" b="9525"/>
-            <wp:docPr id="6" name="Picture 6"/>
+          <wp:inline distT="0" distB="0" distL="0" distR="0" wp14:anchorId="3AF0F1AA" wp14:editId="4873E8C4">
+            <wp:extent cx="5744377" cy="3258005"/>
+            <wp:effectExtent l="0" t="0" r="8890" b="0"/>
+            <wp:docPr id="9" name="Picture 9"/>
             <wp:cNvGraphicFramePr>
               <a:graphicFrameLocks xmlns:a="http://schemas.openxmlformats.org/drawingml/2006/main" noChangeAspect="1"/>
             </wp:cNvGraphicFramePr>
@@ -1369,36 +2301,23 @@
               <a:graphicData uri="http://schemas.openxmlformats.org/drawingml/2006/picture">
                 <pic:pic xmlns:pic="http://schemas.openxmlformats.org/drawingml/2006/picture">
                   <pic:nvPicPr>
-                    <pic:cNvPr id="0" name="Picture 1"/>
-                    <pic:cNvPicPr>
-                      <a:picLocks noChangeAspect="1" noChangeArrowheads="1"/>
-                    </pic:cNvPicPr>
+                    <pic:cNvPr id="1" name=""/>
+                    <pic:cNvPicPr/>
                   </pic:nvPicPr>
                   <pic:blipFill>
-                    <a:blip r:embed="rId8">
-                      <a:extLst>
-                        <a:ext uri="{28A0092B-C50C-407E-A947-70E740481C1C}">
-                          <a14:useLocalDpi xmlns:a14="http://schemas.microsoft.com/office/drawing/2010/main" val="0"/>
-                        </a:ext>
-                      </a:extLst>
-                    </a:blip>
-                    <a:srcRect/>
+                    <a:blip r:embed="rId11"/>
                     <a:stretch>
                       <a:fillRect/>
                     </a:stretch>
                   </pic:blipFill>
-                  <pic:spPr bwMode="auto">
+                  <pic:spPr>
                     <a:xfrm>
                       <a:off x="0" y="0"/>
-                      <a:ext cx="5943600" cy="4295775"/>
+                      <a:ext cx="5744377" cy="3258005"/>
                     </a:xfrm>
                     <a:prstGeom prst="rect">
                       <a:avLst/>
                     </a:prstGeom>
-                    <a:noFill/>
-                    <a:ln>
-                      <a:noFill/>
-                    </a:ln>
                   </pic:spPr>
                 </pic:pic>
               </a:graphicData>
@@ -1416,7 +2335,10 @@
         <w:t>Dificultad:</w:t>
       </w:r>
       <w:r>
-        <w:t xml:space="preserve"> fácil</w:t>
+        <w:t xml:space="preserve"> </w:t>
+      </w:r>
+      <w:r>
+        <w:t>fácil</w:t>
       </w:r>
     </w:p>
     <w:p>
@@ -1431,7 +2353,10 @@
         <w:t>Tiempo de preparación:</w:t>
       </w:r>
       <w:r>
-        <w:t xml:space="preserve"> 15 min</w:t>
+        <w:t xml:space="preserve"> </w:t>
+      </w:r>
+      <w:r>
+        <w:t>15 minutos</w:t>
       </w:r>
     </w:p>
     <w:p>
@@ -1449,7 +2374,7 @@
         <w:t xml:space="preserve"> </w:t>
       </w:r>
       <w:r>
-        <w:t>1 personas</w:t>
+        <w:t>1 persona</w:t>
       </w:r>
     </w:p>
     <w:p>
@@ -1464,7 +2389,10 @@
         <w:t>Porción:</w:t>
       </w:r>
       <w:r>
-        <w:t xml:space="preserve"> completa</w:t>
+        <w:t xml:space="preserve"> </w:t>
+      </w:r>
+      <w:r>
+        <w:t>1 vaso</w:t>
       </w:r>
     </w:p>
     <w:p>
@@ -1479,7 +2407,7 @@
         <w:t xml:space="preserve">Tiempo: </w:t>
       </w:r>
       <w:r>
-        <w:t>Desayuno</w:t>
+        <w:t>desayuno</w:t>
       </w:r>
     </w:p>
     <w:p>
@@ -1500,15 +2428,7 @@
         </w:numPr>
       </w:pPr>
       <w:r>
-        <w:t xml:space="preserve">¾ </w:t>
-      </w:r>
-      <w:proofErr w:type="spellStart"/>
-      <w:r>
-        <w:t>tza</w:t>
-      </w:r>
-      <w:proofErr w:type="spellEnd"/>
-      <w:r>
-        <w:t xml:space="preserve"> de agua</w:t>
+        <w:t>1/3 taza melón</w:t>
       </w:r>
     </w:p>
     <w:p>
@@ -1520,15 +2440,7 @@
         </w:numPr>
       </w:pPr>
       <w:r>
-        <w:t xml:space="preserve">½ </w:t>
-      </w:r>
-      <w:proofErr w:type="spellStart"/>
-      <w:r>
-        <w:t>pza</w:t>
-      </w:r>
-      <w:proofErr w:type="spellEnd"/>
-      <w:r>
-        <w:t xml:space="preserve"> de manzana</w:t>
+        <w:t>1 rebanada de piña</w:t>
       </w:r>
     </w:p>
     <w:p>
@@ -1540,15 +2452,7 @@
         </w:numPr>
       </w:pPr>
       <w:r>
-        <w:t xml:space="preserve">1 </w:t>
-      </w:r>
-      <w:proofErr w:type="spellStart"/>
-      <w:r>
-        <w:t>cdita</w:t>
-      </w:r>
-      <w:proofErr w:type="spellEnd"/>
-      <w:r>
-        <w:t xml:space="preserve"> de cacahuates picados</w:t>
+        <w:t>¼ taza de avena</w:t>
       </w:r>
     </w:p>
     <w:p>
@@ -1560,67 +2464,13 @@
         </w:numPr>
       </w:pPr>
       <w:r>
-        <w:t xml:space="preserve">1 </w:t>
-      </w:r>
-      <w:proofErr w:type="spellStart"/>
-      <w:r>
-        <w:t>cdita</w:t>
-      </w:r>
-      <w:proofErr w:type="spellEnd"/>
-      <w:r>
-        <w:t xml:space="preserve"> de miel</w:t>
-      </w:r>
-    </w:p>
-    <w:p>
-      <w:pPr>
-        <w:pStyle w:val="ListParagraph"/>
-        <w:numPr>
-          <w:ilvl w:val="0"/>
-          <w:numId w:val="8"/>
-        </w:numPr>
-      </w:pPr>
-      <w:r>
-        <w:t xml:space="preserve">¾ </w:t>
-      </w:r>
-      <w:proofErr w:type="spellStart"/>
-      <w:r>
-        <w:t>tza</w:t>
-      </w:r>
-      <w:proofErr w:type="spellEnd"/>
-      <w:r>
-        <w:t xml:space="preserve"> de avena</w:t>
-      </w:r>
-    </w:p>
-    <w:p>
-      <w:pPr>
-        <w:pStyle w:val="ListParagraph"/>
-        <w:numPr>
-          <w:ilvl w:val="0"/>
-          <w:numId w:val="8"/>
-        </w:numPr>
-      </w:pPr>
-      <w:r>
-        <w:t xml:space="preserve">1 </w:t>
-      </w:r>
-      <w:proofErr w:type="spellStart"/>
-      <w:r>
-        <w:t>cda</w:t>
-      </w:r>
-      <w:proofErr w:type="spellEnd"/>
-      <w:r>
-        <w:t xml:space="preserve"> de crema de cacahuate</w:t>
-      </w:r>
-    </w:p>
-    <w:p>
-      <w:pPr>
-        <w:pStyle w:val="ListParagraph"/>
-        <w:numPr>
-          <w:ilvl w:val="0"/>
-          <w:numId w:val="8"/>
-        </w:numPr>
-      </w:pPr>
-      <w:r>
-        <w:t>Canela al gusto</w:t>
+        <w:t>1 t</w:t>
+      </w:r>
+      <w:r>
+        <w:t>a</w:t>
+      </w:r>
+      <w:r>
+        <w:t>za de leche de coco</w:t>
       </w:r>
     </w:p>
     <w:p>
@@ -1629,7 +2479,6 @@
         <w:jc w:val="both"/>
       </w:pPr>
       <w:r>
-        <w:lastRenderedPageBreak/>
         <w:t>Instrucciones</w:t>
       </w:r>
     </w:p>
@@ -1638,31 +2487,10 @@
         <w:jc w:val="both"/>
       </w:pPr>
       <w:r>
-        <w:t>Echa el agua en una cazuela y deja que hierva. Cuando comience a hervir añade la avena y la miel. Baja el fuego y deja que se cocine durante 4-5 minutos.</w:t>
-      </w:r>
-    </w:p>
-    <w:p>
-      <w:pPr>
-        <w:jc w:val="both"/>
-      </w:pPr>
-      <w:r>
-        <w:t>Mientras se cocina la avena lava la manzana y córtala en trozos o láminas, como más te guste.</w:t>
-      </w:r>
-    </w:p>
-    <w:p>
-      <w:pPr>
-        <w:jc w:val="both"/>
-      </w:pPr>
-      <w:r>
-        <w:t>Una vez esté lista la avena colócala en dos recipientes. Añade una cucharada de crema de cacahuete a cada uno y mezcla.</w:t>
-      </w:r>
-    </w:p>
-    <w:p>
-      <w:pPr>
-        <w:jc w:val="both"/>
-      </w:pPr>
-      <w:r>
-        <w:t>Añade los trozos de manzana y unos cuantos cacahuetes por encima de ambas porciones y, si quieres, puedes espolvorear un poco de canela por encima.</w:t>
+        <w:t>L</w:t>
+      </w:r>
+      <w:r>
+        <w:t>icúa bien los ingredientes.</w:t>
       </w:r>
     </w:p>
     <w:p>
@@ -1675,12 +2503,12 @@
         <w:pStyle w:val="Heading1"/>
         <w:jc w:val="both"/>
       </w:pPr>
-      <w:bookmarkStart w:id="3" w:name="_Toc74732272"/>
+      <w:bookmarkStart w:id="6" w:name="_Toc75303622"/>
       <w:r>
         <w:lastRenderedPageBreak/>
         <w:t>Quesadillas de espinaca y queso panela/Cottage</w:t>
       </w:r>
-      <w:bookmarkEnd w:id="3"/>
+      <w:bookmarkEnd w:id="6"/>
     </w:p>
     <w:p>
       <w:pPr>
@@ -1706,7 +2534,7 @@
                     <pic:cNvPicPr/>
                   </pic:nvPicPr>
                   <pic:blipFill rotWithShape="1">
-                    <a:blip r:embed="rId9"/>
+                    <a:blip r:embed="rId12"/>
                     <a:srcRect l="614"/>
                     <a:stretch/>
                   </pic:blipFill>
@@ -1761,7 +2589,16 @@
         <w:t xml:space="preserve">Tiempo de preparación: </w:t>
       </w:r>
       <w:r>
-        <w:t>15min</w:t>
+        <w:t>15</w:t>
+      </w:r>
+      <w:r>
+        <w:t xml:space="preserve"> </w:t>
+      </w:r>
+      <w:r>
+        <w:t>min</w:t>
+      </w:r>
+      <w:r>
+        <w:t>utos</w:t>
       </w:r>
     </w:p>
     <w:p>
@@ -1854,13 +2691,11 @@
         <w:jc w:val="both"/>
       </w:pPr>
       <w:r>
-        <w:t xml:space="preserve">1 </w:t>
-      </w:r>
-      <w:proofErr w:type="spellStart"/>
-      <w:r>
-        <w:t>reb</w:t>
-      </w:r>
-      <w:proofErr w:type="spellEnd"/>
+        <w:t>1 reb</w:t>
+      </w:r>
+      <w:r>
+        <w:t>anadas</w:t>
+      </w:r>
       <w:r>
         <w:t xml:space="preserve"> de queso panela/ 50g de queso cottage</w:t>
       </w:r>
@@ -1890,13 +2725,11 @@
       <w:r>
         <w:t xml:space="preserve">2 </w:t>
       </w:r>
-      <w:proofErr w:type="spellStart"/>
-      <w:r>
-        <w:t>pzas</w:t>
-      </w:r>
-      <w:proofErr w:type="spellEnd"/>
-      <w:r>
-        <w:t xml:space="preserve"> de tortilla de harina</w:t>
+      <w:r>
+        <w:t>pieza</w:t>
+      </w:r>
+      <w:r>
+        <w:t>s de tortilla de harina</w:t>
       </w:r>
     </w:p>
     <w:p>
@@ -1926,13 +2759,7 @@
         <w:jc w:val="both"/>
       </w:pPr>
       <w:r>
-        <w:t>Pon en el vaso de la batidora las espinacas con el agua y tritura.</w:t>
-      </w:r>
-      <w:r>
-        <w:t xml:space="preserve"> </w:t>
-      </w:r>
-      <w:r>
-        <w:t>En una sartén caliente con un poco de aceite de oliva sofríe el ajo picado muy finamente, sin que se queme.</w:t>
+        <w:t>Pon en el vaso de la batidora las espinacas con el agua y tritura. En una sartén caliente con un poco de aceite de oliva sofríe el ajo picado muy finamente, sin que se queme.</w:t>
       </w:r>
     </w:p>
     <w:p>
@@ -1948,13 +2775,7 @@
         <w:jc w:val="both"/>
       </w:pPr>
       <w:r>
-        <w:t>Incorpora a la sartén el queso y las especias, y remueve bien.</w:t>
-      </w:r>
-      <w:r>
-        <w:t xml:space="preserve"> </w:t>
-      </w:r>
-      <w:r>
-        <w:t>Caliente en otra sartén las tortillas para dorarlas y rellénalas con la masa de espinacas que acabas de preparar. ¡A comer!</w:t>
+        <w:t>Incorpora a la sartén el queso y las especias, y remueve bien. Caliente en otra sartén las tortillas para dorarlas y rellénalas con la masa de espinacas que acabas de preparar. ¡A comer!</w:t>
       </w:r>
       <w:r>
         <w:br w:type="page"/>
@@ -1965,12 +2786,12 @@
         <w:pStyle w:val="Heading1"/>
         <w:jc w:val="both"/>
       </w:pPr>
-      <w:bookmarkStart w:id="4" w:name="_Toc74732273"/>
+      <w:bookmarkStart w:id="7" w:name="_Toc75303623"/>
       <w:r>
         <w:lastRenderedPageBreak/>
         <w:t>Sándwich con pollo y espinacas</w:t>
       </w:r>
-      <w:bookmarkEnd w:id="4"/>
+      <w:bookmarkEnd w:id="7"/>
     </w:p>
     <w:p>
       <w:pPr>
@@ -1996,7 +2817,7 @@
                     <pic:cNvPicPr/>
                   </pic:nvPicPr>
                   <pic:blipFill>
-                    <a:blip r:embed="rId10">
+                    <a:blip r:embed="rId13">
                       <a:extLst>
                         <a:ext uri="{28A0092B-C50C-407E-A947-70E740481C1C}">
                           <a14:useLocalDpi xmlns:a14="http://schemas.microsoft.com/office/drawing/2010/main" val="0"/>
@@ -2052,6 +2873,9 @@
       <w:r>
         <w:t xml:space="preserve"> 15 min</w:t>
       </w:r>
+      <w:r>
+        <w:t>utos</w:t>
+      </w:r>
     </w:p>
     <w:p>
       <w:pPr>
@@ -2117,19 +2941,11 @@
         <w:jc w:val="both"/>
       </w:pPr>
       <w:r>
-        <w:t>0</w:t>
-      </w:r>
-      <w:r>
-        <w:t>.</w:t>
-      </w:r>
-      <w:r>
-        <w:t xml:space="preserve">50 </w:t>
-      </w:r>
-      <w:proofErr w:type="spellStart"/>
-      <w:r>
-        <w:t>pza</w:t>
-      </w:r>
-      <w:proofErr w:type="spellEnd"/>
+        <w:t xml:space="preserve">0.50 </w:t>
+      </w:r>
+      <w:r>
+        <w:t>pieza</w:t>
+      </w:r>
       <w:r>
         <w:t xml:space="preserve"> aguacate florida</w:t>
       </w:r>
@@ -2159,11 +2975,9 @@
       <w:r>
         <w:t xml:space="preserve">0.50 </w:t>
       </w:r>
-      <w:proofErr w:type="spellStart"/>
-      <w:r>
-        <w:t>tza</w:t>
-      </w:r>
-      <w:proofErr w:type="spellEnd"/>
+      <w:r>
+        <w:t>taza</w:t>
+      </w:r>
       <w:r>
         <w:t xml:space="preserve"> espinaca</w:t>
       </w:r>
@@ -2256,12 +3070,12 @@
       <w:pPr>
         <w:pStyle w:val="Heading1"/>
       </w:pPr>
-      <w:bookmarkStart w:id="5" w:name="_Toc74732274"/>
+      <w:bookmarkStart w:id="8" w:name="_Toc75303624"/>
       <w:r>
         <w:lastRenderedPageBreak/>
-        <w:t>Plantilla de receta</w:t>
-      </w:r>
-      <w:bookmarkEnd w:id="5"/>
+        <w:t>Título de receta</w:t>
+      </w:r>
+      <w:bookmarkEnd w:id="8"/>
     </w:p>
     <w:p>
       <w:r>
@@ -2400,159 +3214,7 @@
         <w:br w:type="page"/>
       </w:r>
     </w:p>
-    <w:p>
-      <w:pPr>
-        <w:pStyle w:val="Heading1"/>
-      </w:pPr>
-      <w:bookmarkStart w:id="6" w:name="_Toc74732275"/>
-      <w:r>
-        <w:lastRenderedPageBreak/>
-        <w:t>Plantilla de receta</w:t>
-      </w:r>
-      <w:bookmarkEnd w:id="6"/>
-    </w:p>
-    <w:p>
-      <w:r>
-        <w:t>[IMAGEN]</w:t>
-      </w:r>
-    </w:p>
-    <w:p>
-      <w:r>
-        <w:rPr>
-          <w:b/>
-          <w:bCs/>
-        </w:rPr>
-        <w:t>Dificultad:</w:t>
-      </w:r>
-      <w:r>
-        <w:t xml:space="preserve"> </w:t>
-      </w:r>
-    </w:p>
-    <w:p>
-      <w:pPr>
-        <w:jc w:val="both"/>
-      </w:pPr>
-      <w:r>
-        <w:rPr>
-          <w:b/>
-          <w:bCs/>
-        </w:rPr>
-        <w:t>Tiempo de preparación:</w:t>
-      </w:r>
-      <w:r>
-        <w:t xml:space="preserve"> </w:t>
-      </w:r>
-    </w:p>
-    <w:p>
-      <w:pPr>
-        <w:jc w:val="both"/>
-      </w:pPr>
-      <w:r>
-        <w:rPr>
-          <w:b/>
-          <w:bCs/>
-        </w:rPr>
-        <w:t>Comensales:</w:t>
-      </w:r>
-      <w:r>
-        <w:t xml:space="preserve"> </w:t>
-      </w:r>
-    </w:p>
-    <w:p>
-      <w:pPr>
-        <w:jc w:val="both"/>
-      </w:pPr>
-      <w:r>
-        <w:rPr>
-          <w:b/>
-          <w:bCs/>
-        </w:rPr>
-        <w:t>Porción:</w:t>
-      </w:r>
-      <w:r>
-        <w:t xml:space="preserve"> </w:t>
-      </w:r>
-    </w:p>
-    <w:p>
-      <w:pPr>
-        <w:jc w:val="both"/>
-      </w:pPr>
-      <w:r>
-        <w:rPr>
-          <w:b/>
-          <w:bCs/>
-        </w:rPr>
-        <w:t xml:space="preserve">Tiempo: </w:t>
-      </w:r>
-    </w:p>
-    <w:p>
-      <w:pPr>
-        <w:pStyle w:val="Heading2"/>
-        <w:jc w:val="both"/>
-      </w:pPr>
-      <w:r>
-        <w:t>Ingredientes</w:t>
-      </w:r>
-    </w:p>
-    <w:p>
-      <w:pPr>
-        <w:pStyle w:val="ListParagraph"/>
-        <w:numPr>
-          <w:ilvl w:val="0"/>
-          <w:numId w:val="8"/>
-        </w:numPr>
-      </w:pPr>
-      <w:proofErr w:type="spellStart"/>
-      <w:r>
-        <w:t>Lorem</w:t>
-      </w:r>
-      <w:proofErr w:type="spellEnd"/>
-      <w:r>
-        <w:t xml:space="preserve"> </w:t>
-      </w:r>
-      <w:proofErr w:type="spellStart"/>
-      <w:r>
-        <w:t>ipsum</w:t>
-      </w:r>
-      <w:proofErr w:type="spellEnd"/>
-    </w:p>
-    <w:p>
-      <w:pPr>
-        <w:pStyle w:val="Heading2"/>
-        <w:jc w:val="both"/>
-      </w:pPr>
-      <w:r>
-        <w:t>Instrucciones</w:t>
-      </w:r>
-    </w:p>
-    <w:p>
-      <w:pPr>
-        <w:jc w:val="both"/>
-      </w:pPr>
-      <w:proofErr w:type="spellStart"/>
-      <w:r>
-        <w:t>Lorem</w:t>
-      </w:r>
-      <w:proofErr w:type="spellEnd"/>
-      <w:r>
-        <w:t xml:space="preserve"> </w:t>
-      </w:r>
-      <w:proofErr w:type="spellStart"/>
-      <w:r>
-        <w:t>ipsum</w:t>
-      </w:r>
-      <w:proofErr w:type="spellEnd"/>
-    </w:p>
-    <w:p>
-      <w:r>
-        <w:br w:type="page"/>
-      </w:r>
-    </w:p>
-    <w:p>
-      <w:pPr>
-        <w:jc w:val="both"/>
-      </w:pPr>
-    </w:p>
+    <w:p/>
     <w:sectPr>
       <w:pgSz w:w="12240" w:h="15840"/>
       <w:pgMar w:top="1440" w:right="1440" w:bottom="1440" w:left="1440" w:header="720" w:footer="720" w:gutter="0"/>
@@ -3018,6 +3680,119 @@
     </w:lvl>
   </w:abstractNum>
   <w:abstractNum w:abstractNumId="4" w15:restartNumberingAfterBreak="0">
+    <w:nsid w:val="2AE5505D"/>
+    <w:multiLevelType w:val="hybridMultilevel"/>
+    <w:tmpl w:val="9684AB3E"/>
+    <w:lvl w:ilvl="0" w:tplc="580A0001">
+      <w:start w:val="1"/>
+      <w:numFmt w:val="bullet"/>
+      <w:lvlText w:val=""/>
+      <w:lvlJc w:val="left"/>
+      <w:pPr>
+        <w:ind w:left="720" w:hanging="360"/>
+      </w:pPr>
+      <w:rPr>
+        <w:rFonts w:ascii="Symbol" w:hAnsi="Symbol" w:hint="default"/>
+      </w:rPr>
+    </w:lvl>
+    <w:lvl w:ilvl="1" w:tplc="580A0003" w:tentative="1">
+      <w:start w:val="1"/>
+      <w:numFmt w:val="bullet"/>
+      <w:lvlText w:val="o"/>
+      <w:lvlJc w:val="left"/>
+      <w:pPr>
+        <w:ind w:left="1440" w:hanging="360"/>
+      </w:pPr>
+      <w:rPr>
+        <w:rFonts w:ascii="Courier New" w:hAnsi="Courier New" w:cs="Courier New" w:hint="default"/>
+      </w:rPr>
+    </w:lvl>
+    <w:lvl w:ilvl="2" w:tplc="580A0005" w:tentative="1">
+      <w:start w:val="1"/>
+      <w:numFmt w:val="bullet"/>
+      <w:lvlText w:val=""/>
+      <w:lvlJc w:val="left"/>
+      <w:pPr>
+        <w:ind w:left="2160" w:hanging="360"/>
+      </w:pPr>
+      <w:rPr>
+        <w:rFonts w:ascii="Wingdings" w:hAnsi="Wingdings" w:hint="default"/>
+      </w:rPr>
+    </w:lvl>
+    <w:lvl w:ilvl="3" w:tplc="580A0001" w:tentative="1">
+      <w:start w:val="1"/>
+      <w:numFmt w:val="bullet"/>
+      <w:lvlText w:val=""/>
+      <w:lvlJc w:val="left"/>
+      <w:pPr>
+        <w:ind w:left="2880" w:hanging="360"/>
+      </w:pPr>
+      <w:rPr>
+        <w:rFonts w:ascii="Symbol" w:hAnsi="Symbol" w:hint="default"/>
+      </w:rPr>
+    </w:lvl>
+    <w:lvl w:ilvl="4" w:tplc="580A0003" w:tentative="1">
+      <w:start w:val="1"/>
+      <w:numFmt w:val="bullet"/>
+      <w:lvlText w:val="o"/>
+      <w:lvlJc w:val="left"/>
+      <w:pPr>
+        <w:ind w:left="3600" w:hanging="360"/>
+      </w:pPr>
+      <w:rPr>
+        <w:rFonts w:ascii="Courier New" w:hAnsi="Courier New" w:cs="Courier New" w:hint="default"/>
+      </w:rPr>
+    </w:lvl>
+    <w:lvl w:ilvl="5" w:tplc="580A0005" w:tentative="1">
+      <w:start w:val="1"/>
+      <w:numFmt w:val="bullet"/>
+      <w:lvlText w:val=""/>
+      <w:lvlJc w:val="left"/>
+      <w:pPr>
+        <w:ind w:left="4320" w:hanging="360"/>
+      </w:pPr>
+      <w:rPr>
+        <w:rFonts w:ascii="Wingdings" w:hAnsi="Wingdings" w:hint="default"/>
+      </w:rPr>
+    </w:lvl>
+    <w:lvl w:ilvl="6" w:tplc="580A0001" w:tentative="1">
+      <w:start w:val="1"/>
+      <w:numFmt w:val="bullet"/>
+      <w:lvlText w:val=""/>
+      <w:lvlJc w:val="left"/>
+      <w:pPr>
+        <w:ind w:left="5040" w:hanging="360"/>
+      </w:pPr>
+      <w:rPr>
+        <w:rFonts w:ascii="Symbol" w:hAnsi="Symbol" w:hint="default"/>
+      </w:rPr>
+    </w:lvl>
+    <w:lvl w:ilvl="7" w:tplc="580A0003" w:tentative="1">
+      <w:start w:val="1"/>
+      <w:numFmt w:val="bullet"/>
+      <w:lvlText w:val="o"/>
+      <w:lvlJc w:val="left"/>
+      <w:pPr>
+        <w:ind w:left="5760" w:hanging="360"/>
+      </w:pPr>
+      <w:rPr>
+        <w:rFonts w:ascii="Courier New" w:hAnsi="Courier New" w:cs="Courier New" w:hint="default"/>
+      </w:rPr>
+    </w:lvl>
+    <w:lvl w:ilvl="8" w:tplc="580A0005" w:tentative="1">
+      <w:start w:val="1"/>
+      <w:numFmt w:val="bullet"/>
+      <w:lvlText w:val=""/>
+      <w:lvlJc w:val="left"/>
+      <w:pPr>
+        <w:ind w:left="6480" w:hanging="360"/>
+      </w:pPr>
+      <w:rPr>
+        <w:rFonts w:ascii="Wingdings" w:hAnsi="Wingdings" w:hint="default"/>
+      </w:rPr>
+    </w:lvl>
+  </w:abstractNum>
+  <w:abstractNum w:abstractNumId="5" w15:restartNumberingAfterBreak="0">
     <w:nsid w:val="334A4D2A"/>
     <w:multiLevelType w:val="hybridMultilevel"/>
     <w:tmpl w:val="F0BE39B0"/>
@@ -3130,7 +3905,7 @@
       </w:rPr>
     </w:lvl>
   </w:abstractNum>
-  <w:abstractNum w:abstractNumId="5" w15:restartNumberingAfterBreak="0">
+  <w:abstractNum w:abstractNumId="6" w15:restartNumberingAfterBreak="0">
     <w:nsid w:val="677A7878"/>
     <w:multiLevelType w:val="hybridMultilevel"/>
     <w:tmpl w:val="D5884D62"/>
@@ -3243,7 +4018,7 @@
       </w:rPr>
     </w:lvl>
   </w:abstractNum>
-  <w:abstractNum w:abstractNumId="6" w15:restartNumberingAfterBreak="0">
+  <w:abstractNum w:abstractNumId="7" w15:restartNumberingAfterBreak="0">
     <w:nsid w:val="69F80DCD"/>
     <w:multiLevelType w:val="hybridMultilevel"/>
     <w:tmpl w:val="4404C784"/>
@@ -3356,7 +4131,7 @@
       </w:rPr>
     </w:lvl>
   </w:abstractNum>
-  <w:abstractNum w:abstractNumId="7" w15:restartNumberingAfterBreak="0">
+  <w:abstractNum w:abstractNumId="8" w15:restartNumberingAfterBreak="0">
     <w:nsid w:val="6AF80633"/>
     <w:multiLevelType w:val="hybridMultilevel"/>
     <w:tmpl w:val="F86C120A"/>
@@ -3469,8 +4244,121 @@
       </w:rPr>
     </w:lvl>
   </w:abstractNum>
+  <w:abstractNum w:abstractNumId="9" w15:restartNumberingAfterBreak="0">
+    <w:nsid w:val="761E2C66"/>
+    <w:multiLevelType w:val="hybridMultilevel"/>
+    <w:tmpl w:val="1AE89364"/>
+    <w:lvl w:ilvl="0" w:tplc="580A0001">
+      <w:start w:val="1"/>
+      <w:numFmt w:val="bullet"/>
+      <w:lvlText w:val=""/>
+      <w:lvlJc w:val="left"/>
+      <w:pPr>
+        <w:ind w:left="1080" w:hanging="360"/>
+      </w:pPr>
+      <w:rPr>
+        <w:rFonts w:ascii="Symbol" w:hAnsi="Symbol" w:hint="default"/>
+      </w:rPr>
+    </w:lvl>
+    <w:lvl w:ilvl="1" w:tplc="580A0003" w:tentative="1">
+      <w:start w:val="1"/>
+      <w:numFmt w:val="bullet"/>
+      <w:lvlText w:val="o"/>
+      <w:lvlJc w:val="left"/>
+      <w:pPr>
+        <w:ind w:left="1800" w:hanging="360"/>
+      </w:pPr>
+      <w:rPr>
+        <w:rFonts w:ascii="Courier New" w:hAnsi="Courier New" w:cs="Courier New" w:hint="default"/>
+      </w:rPr>
+    </w:lvl>
+    <w:lvl w:ilvl="2" w:tplc="580A0005" w:tentative="1">
+      <w:start w:val="1"/>
+      <w:numFmt w:val="bullet"/>
+      <w:lvlText w:val=""/>
+      <w:lvlJc w:val="left"/>
+      <w:pPr>
+        <w:ind w:left="2520" w:hanging="360"/>
+      </w:pPr>
+      <w:rPr>
+        <w:rFonts w:ascii="Wingdings" w:hAnsi="Wingdings" w:hint="default"/>
+      </w:rPr>
+    </w:lvl>
+    <w:lvl w:ilvl="3" w:tplc="580A0001" w:tentative="1">
+      <w:start w:val="1"/>
+      <w:numFmt w:val="bullet"/>
+      <w:lvlText w:val=""/>
+      <w:lvlJc w:val="left"/>
+      <w:pPr>
+        <w:ind w:left="3240" w:hanging="360"/>
+      </w:pPr>
+      <w:rPr>
+        <w:rFonts w:ascii="Symbol" w:hAnsi="Symbol" w:hint="default"/>
+      </w:rPr>
+    </w:lvl>
+    <w:lvl w:ilvl="4" w:tplc="580A0003" w:tentative="1">
+      <w:start w:val="1"/>
+      <w:numFmt w:val="bullet"/>
+      <w:lvlText w:val="o"/>
+      <w:lvlJc w:val="left"/>
+      <w:pPr>
+        <w:ind w:left="3960" w:hanging="360"/>
+      </w:pPr>
+      <w:rPr>
+        <w:rFonts w:ascii="Courier New" w:hAnsi="Courier New" w:cs="Courier New" w:hint="default"/>
+      </w:rPr>
+    </w:lvl>
+    <w:lvl w:ilvl="5" w:tplc="580A0005" w:tentative="1">
+      <w:start w:val="1"/>
+      <w:numFmt w:val="bullet"/>
+      <w:lvlText w:val=""/>
+      <w:lvlJc w:val="left"/>
+      <w:pPr>
+        <w:ind w:left="4680" w:hanging="360"/>
+      </w:pPr>
+      <w:rPr>
+        <w:rFonts w:ascii="Wingdings" w:hAnsi="Wingdings" w:hint="default"/>
+      </w:rPr>
+    </w:lvl>
+    <w:lvl w:ilvl="6" w:tplc="580A0001" w:tentative="1">
+      <w:start w:val="1"/>
+      <w:numFmt w:val="bullet"/>
+      <w:lvlText w:val=""/>
+      <w:lvlJc w:val="left"/>
+      <w:pPr>
+        <w:ind w:left="5400" w:hanging="360"/>
+      </w:pPr>
+      <w:rPr>
+        <w:rFonts w:ascii="Symbol" w:hAnsi="Symbol" w:hint="default"/>
+      </w:rPr>
+    </w:lvl>
+    <w:lvl w:ilvl="7" w:tplc="580A0003" w:tentative="1">
+      <w:start w:val="1"/>
+      <w:numFmt w:val="bullet"/>
+      <w:lvlText w:val="o"/>
+      <w:lvlJc w:val="left"/>
+      <w:pPr>
+        <w:ind w:left="6120" w:hanging="360"/>
+      </w:pPr>
+      <w:rPr>
+        <w:rFonts w:ascii="Courier New" w:hAnsi="Courier New" w:cs="Courier New" w:hint="default"/>
+      </w:rPr>
+    </w:lvl>
+    <w:lvl w:ilvl="8" w:tplc="580A0005" w:tentative="1">
+      <w:start w:val="1"/>
+      <w:numFmt w:val="bullet"/>
+      <w:lvlText w:val=""/>
+      <w:lvlJc w:val="left"/>
+      <w:pPr>
+        <w:ind w:left="6840" w:hanging="360"/>
+      </w:pPr>
+      <w:rPr>
+        <w:rFonts w:ascii="Wingdings" w:hAnsi="Wingdings" w:hint="default"/>
+      </w:rPr>
+    </w:lvl>
+  </w:abstractNum>
   <w:num w:numId="1">
-    <w:abstractNumId w:val="5"/>
+    <w:abstractNumId w:val="6"/>
   </w:num>
   <w:num w:numId="2">
     <w:abstractNumId w:val="3"/>
@@ -3479,19 +4367,25 @@
     <w:abstractNumId w:val="1"/>
   </w:num>
   <w:num w:numId="4">
-    <w:abstractNumId w:val="4"/>
+    <w:abstractNumId w:val="5"/>
   </w:num>
   <w:num w:numId="5">
-    <w:abstractNumId w:val="7"/>
+    <w:abstractNumId w:val="8"/>
   </w:num>
   <w:num w:numId="6">
     <w:abstractNumId w:val="2"/>
   </w:num>
   <w:num w:numId="7">
-    <w:abstractNumId w:val="6"/>
+    <w:abstractNumId w:val="7"/>
   </w:num>
   <w:num w:numId="8">
     <w:abstractNumId w:val="0"/>
+  </w:num>
+  <w:num w:numId="9">
+    <w:abstractNumId w:val="9"/>
+  </w:num>
+  <w:num w:numId="10">
+    <w:abstractNumId w:val="4"/>
   </w:num>
 </w:numbering>
 </file>
@@ -3894,7 +4788,7 @@
   <w:style w:type="paragraph" w:default="1" w:styleId="Normal">
     <w:name w:val="Normal"/>
     <w:qFormat/>
-    <w:rsid w:val="00C94C05"/>
+    <w:rsid w:val="009C1C21"/>
     <w:rPr>
       <w:rFonts w:ascii="Arial" w:hAnsi="Arial"/>
       <w:sz w:val="24"/>

</xml_diff>